<commit_message>
Ch2 draft section 1 plus dataset
</commit_message>
<xml_diff>
--- a/Chapters/Ch2/Chapter 2 Draft.docx
+++ b/Chapters/Ch2/Chapter 2 Draft.docx
@@ -35,24 +35,68 @@
       </w:r>
     </w:p>
     <w:p>
-      <w:pPr>
-        <w:rPr>
-          <w:rFonts w:eastAsia="Arial"/>
-          <w:lang w:val="en"/>
-        </w:rPr>
-      </w:pPr>
-      <w:r>
-        <w:br w:type="page"/>
-      </w:r>
-    </w:p>
-    <w:p>
-      <w:pPr>
-        <w:pStyle w:val="H1-Section"/>
-      </w:pPr>
-      <w:r>
-        <w:lastRenderedPageBreak/>
-        <w:t>Reading CSV and other Delimited files</w:t>
-      </w:r>
+      <w:r>
+        <w:t xml:space="preserve">In this chapter we will use the </w:t>
+      </w:r>
+      <w:proofErr w:type="gramStart"/>
+      <w:r>
+        <w:rPr>
+          <w:rStyle w:val="P-Code"/>
+        </w:rPr>
+        <w:t>pandas</w:t>
+      </w:r>
+      <w:proofErr w:type="gramEnd"/>
+      <w:r>
+        <w:t xml:space="preserve"> library to read different types of files that holds time series data. We will examine the different parameters available that we can leverage to ensure that our time series data is read in properly. </w:t>
+      </w:r>
+    </w:p>
+    <w:p>
+      <w:pPr>
+        <w:pStyle w:val="H2-Heading"/>
+      </w:pPr>
+      <w:r>
+        <w:t>Technical Requirements</w:t>
+      </w:r>
+    </w:p>
+    <w:p>
+      <w:pPr>
+        <w:pStyle w:val="P-Regular"/>
+      </w:pPr>
+      <w:r>
+        <w:t xml:space="preserve">In this chapter we will be using </w:t>
+      </w:r>
+      <w:r>
+        <w:rPr>
+          <w:rStyle w:val="P-Code"/>
+        </w:rPr>
+        <w:t>pandas 1.2.3</w:t>
+      </w:r>
+      <w:r>
+        <w:t xml:space="preserve"> (released March 02, 2021) </w:t>
+      </w:r>
+    </w:p>
+    <w:p>
+      <w:pPr>
+        <w:pStyle w:val="P-Source"/>
+      </w:pPr>
+      <w:proofErr w:type="spellStart"/>
+      <w:r>
+        <w:t>conda</w:t>
+      </w:r>
+      <w:proofErr w:type="spellEnd"/>
+      <w:r>
+        <w:t xml:space="preserve"> install pandas=1.2.3</w:t>
+      </w:r>
+    </w:p>
+    <w:p>
+      <w:pPr>
+        <w:pStyle w:val="P-Source"/>
+      </w:pPr>
+    </w:p>
+    <w:p>
+      <w:pPr>
+        <w:pStyle w:val="P-Regular"/>
+      </w:pPr>
     </w:p>
     <w:p>
       <w:pPr>
@@ -72,177 +116,1402 @@
       </w:pPr>
       <w:r>
         <w:lastRenderedPageBreak/>
+        <w:t xml:space="preserve">Reading CSV </w:t>
+      </w:r>
+      <w:r>
+        <w:t>and</w:t>
+      </w:r>
+      <w:r>
+        <w:t xml:space="preserve"> other </w:t>
+      </w:r>
+      <w:r>
+        <w:t>Delimited</w:t>
+      </w:r>
+      <w:r>
+        <w:t xml:space="preserve"> files</w:t>
+      </w:r>
+    </w:p>
+    <w:p>
+      <w:r>
+        <w:t xml:space="preserve">CSV is probably one of the most common file formats you will encounter when working with time series data, whether searching the internet for open data, or exporting time series data from another platform. </w:t>
+      </w:r>
+      <w:r>
+        <w:t xml:space="preserve">We will be using </w:t>
+      </w:r>
+      <w:proofErr w:type="spellStart"/>
+      <w:r>
+        <w:rPr>
+          <w:rStyle w:val="P-Italics"/>
+        </w:rPr>
+        <w:t>pandas.read_csv</w:t>
+      </w:r>
+      <w:proofErr w:type="spellEnd"/>
+      <w:r>
+        <w:rPr>
+          <w:rStyle w:val="P-Italics"/>
+        </w:rPr>
+        <w:t>()</w:t>
+      </w:r>
+      <w:r>
+        <w:t xml:space="preserve"> function and examine the different options provided to us to ensure the data read is suitable for further analysis related to time series data. We will also look into how to create a datetime index from the data that we are reading</w:t>
+      </w:r>
+      <w:r>
+        <w:t xml:space="preserve"> all in one step.</w:t>
+      </w:r>
+    </w:p>
+    <w:p>
+      <w:pPr>
+        <w:pStyle w:val="H3-Subheading"/>
+      </w:pPr>
+      <w:r>
+        <w:t>Getting Read</w:t>
+      </w:r>
+    </w:p>
+    <w:p>
+      <w:pPr>
+        <w:pStyle w:val="P-Regular"/>
+        <w:rPr>
+          <w:rStyle w:val="P-URL"/>
+        </w:rPr>
+      </w:pPr>
+      <w:r>
+        <w:t xml:space="preserve">We will be reading a CSV file extracted from </w:t>
+      </w:r>
+      <w:r>
+        <w:rPr>
+          <w:rStyle w:val="P-Bold"/>
+        </w:rPr>
+        <w:t>Box Office Mojo</w:t>
+      </w:r>
+      <w:r>
+        <w:t xml:space="preserve"> </w:t>
+      </w:r>
+      <w:r>
+        <w:t xml:space="preserve">for </w:t>
+      </w:r>
+      <w:r>
+        <w:rPr>
+          <w:rStyle w:val="P-Italics"/>
+        </w:rPr>
+        <w:t xml:space="preserve">Avengers: Endgame </w:t>
+      </w:r>
+      <w:r>
+        <w:t xml:space="preserve">movie. Here is the URL for the online version of the dataset </w:t>
+      </w:r>
+      <w:hyperlink r:id="rId9" w:history="1">
+        <w:r>
+          <w:rPr>
+            <w:rStyle w:val="Hyperlink"/>
+            <w:rFonts w:ascii="Arial" w:hAnsi="Arial"/>
+            <w:shd w:val="clear" w:color="auto" w:fill="00FA00"/>
+          </w:rPr>
+          <w:t>https://www.boxofficemojo.com/release/rl3059975681/?ref_=bo_tt_gr_1</w:t>
+        </w:r>
+      </w:hyperlink>
+    </w:p>
+    <w:p>
+      <w:pPr>
+        <w:pStyle w:val="IMG-Caption"/>
+        <w:rPr>
+          <w:rStyle w:val="P-URL"/>
+        </w:rPr>
+      </w:pPr>
+      <w:r>
+        <w:rPr>
+          <w:rStyle w:val="P-URL"/>
+          <w:rFonts w:asciiTheme="minorHAnsi" w:hAnsiTheme="minorHAnsi"/>
+          <w:color w:val="FF0000"/>
+          <w:sz w:val="20"/>
+          <w:u w:val="none"/>
+          <w:shd w:val="clear" w:color="auto" w:fill="auto"/>
+        </w:rPr>
+        <w:drawing>
+          <wp:inline distT="0" distB="0" distL="0" distR="0" wp14:anchorId="015E7645" wp14:editId="563C0143">
+            <wp:extent cx="5251450" cy="2426335"/>
+            <wp:effectExtent l="0" t="0" r="6350" b="0"/>
+            <wp:docPr id="1" name="Picture 1" descr="Graphical user interface, application&#10;&#10;Description automatically generated"/>
+            <wp:cNvGraphicFramePr>
+              <a:graphicFrameLocks xmlns:a="http://schemas.openxmlformats.org/drawingml/2006/main" noChangeAspect="1"/>
+            </wp:cNvGraphicFramePr>
+            <a:graphic xmlns:a="http://schemas.openxmlformats.org/drawingml/2006/main">
+              <a:graphicData uri="http://schemas.openxmlformats.org/drawingml/2006/picture">
+                <pic:pic xmlns:pic="http://schemas.openxmlformats.org/drawingml/2006/picture">
+                  <pic:nvPicPr>
+                    <pic:cNvPr id="1" name="Picture 1" descr="Graphical user interface, application&#10;&#10;Description automatically generated"/>
+                    <pic:cNvPicPr/>
+                  </pic:nvPicPr>
+                  <pic:blipFill>
+                    <a:blip r:embed="rId10"/>
+                    <a:stretch>
+                      <a:fillRect/>
+                    </a:stretch>
+                  </pic:blipFill>
+                  <pic:spPr>
+                    <a:xfrm>
+                      <a:off x="0" y="0"/>
+                      <a:ext cx="5251450" cy="2426335"/>
+                    </a:xfrm>
+                    <a:prstGeom prst="rect">
+                      <a:avLst/>
+                    </a:prstGeom>
+                  </pic:spPr>
+                </pic:pic>
+              </a:graphicData>
+            </a:graphic>
+          </wp:inline>
+        </w:drawing>
+      </w:r>
+    </w:p>
+    <w:p>
+      <w:pPr>
+        <w:pStyle w:val="IMG-Caption"/>
+        <w:rPr>
+          <w:rStyle w:val="P-URL"/>
+          <w:rFonts w:asciiTheme="minorHAnsi" w:hAnsiTheme="minorHAnsi"/>
+          <w:color w:val="FF0000"/>
+          <w:sz w:val="20"/>
+          <w:u w:val="none"/>
+          <w:shd w:val="clear" w:color="auto" w:fill="auto"/>
+        </w:rPr>
+      </w:pPr>
+      <w:r>
+        <w:rPr>
+          <w:rStyle w:val="P-URL"/>
+          <w:rFonts w:asciiTheme="minorHAnsi" w:hAnsiTheme="minorHAnsi"/>
+          <w:color w:val="FF0000"/>
+          <w:sz w:val="20"/>
+          <w:u w:val="none"/>
+          <w:shd w:val="clear" w:color="auto" w:fill="auto"/>
+        </w:rPr>
+        <w:t xml:space="preserve">Notice the data format </w:t>
+      </w:r>
+    </w:p>
+    <w:p>
+      <w:pPr>
+        <w:pStyle w:val="P-Regular"/>
+        <w:rPr>
+          <w:rStyle w:val="P-URL"/>
+        </w:rPr>
+      </w:pPr>
+    </w:p>
+    <w:p>
+      <w:pPr>
+        <w:pStyle w:val="P-Regular"/>
+        <w:rPr>
+          <w:rStyle w:val="P-URL"/>
+        </w:rPr>
+      </w:pPr>
+    </w:p>
+    <w:p>
+      <w:pPr>
+        <w:pStyle w:val="P-Regular"/>
+        <w:rPr>
+          <w:rStyle w:val="P-Italics"/>
+        </w:rPr>
+      </w:pPr>
+      <w:r>
+        <w:rPr>
+          <w:rStyle w:val="P-URL"/>
+          <w:rFonts w:asciiTheme="minorHAnsi" w:hAnsiTheme="minorHAnsi"/>
+          <w:color w:val="auto"/>
+          <w:u w:val="none"/>
+          <w:shd w:val="clear" w:color="auto" w:fill="auto"/>
+        </w:rPr>
+        <w:t xml:space="preserve">The file is provided in the GitHub repo for this book which you can find here &lt;URL&gt; the files is named </w:t>
+      </w:r>
+      <w:r>
+        <w:rPr>
+          <w:rStyle w:val="P-Italics"/>
+        </w:rPr>
+        <w:t>“</w:t>
+      </w:r>
+      <w:r>
+        <w:rPr>
+          <w:rStyle w:val="P-Italics"/>
+        </w:rPr>
+        <w:t>boxofficemojo_avengers_endgame.csv</w:t>
+      </w:r>
+      <w:r>
+        <w:rPr>
+          <w:rStyle w:val="P-Italics"/>
+        </w:rPr>
+        <w:t>”</w:t>
+      </w:r>
+    </w:p>
+    <w:p>
+      <w:pPr>
+        <w:pStyle w:val="P-Regular"/>
+        <w:rPr>
+          <w:rStyle w:val="P-URL"/>
+          <w:rFonts w:asciiTheme="minorHAnsi" w:hAnsiTheme="minorHAnsi"/>
+          <w:color w:val="auto"/>
+          <w:u w:val="none"/>
+          <w:shd w:val="clear" w:color="auto" w:fill="auto"/>
+        </w:rPr>
+      </w:pPr>
+      <w:r>
+        <w:rPr>
+          <w:rStyle w:val="P-URL"/>
+          <w:rFonts w:asciiTheme="minorHAnsi" w:hAnsiTheme="minorHAnsi"/>
+          <w:color w:val="auto"/>
+          <w:u w:val="none"/>
+          <w:shd w:val="clear" w:color="auto" w:fill="auto"/>
+        </w:rPr>
+        <w:t>In order read local files in pandas, it is important that we know the path to these files, in other words where are they stored in your local machine.</w:t>
+      </w:r>
+    </w:p>
+    <w:p>
+      <w:pPr>
+        <w:pStyle w:val="H3-Subheading"/>
+      </w:pPr>
+      <w:r>
         <w:t>How to do it…</w:t>
       </w:r>
-      <w:r>
-        <w:br w:type="page"/>
-      </w:r>
-    </w:p>
-    <w:p>
-      <w:pPr>
-        <w:pStyle w:val="H2-Heading"/>
+    </w:p>
+    <w:p>
+      <w:pPr>
+        <w:pStyle w:val="L-Numbers"/>
+      </w:pPr>
+      <w:r>
+        <w:t>Check our current working directory</w:t>
+      </w:r>
+    </w:p>
+    <w:p>
+      <w:pPr>
+        <w:pStyle w:val="P-Source"/>
       </w:pPr>
       <w:r>
         <w:lastRenderedPageBreak/>
+        <w:t xml:space="preserve">&gt;&gt;&gt; </w:t>
+      </w:r>
+      <w:r>
+        <w:t xml:space="preserve">from </w:t>
+      </w:r>
+      <w:proofErr w:type="spellStart"/>
+      <w:r>
+        <w:t>pathlib</w:t>
+      </w:r>
+      <w:proofErr w:type="spellEnd"/>
+      <w:r>
+        <w:t xml:space="preserve"> import Path</w:t>
+      </w:r>
+    </w:p>
+    <w:p>
+      <w:pPr>
+        <w:pStyle w:val="P-Source"/>
+      </w:pPr>
+      <w:r>
+        <w:t xml:space="preserve">&gt;&gt;&gt; </w:t>
+      </w:r>
+      <w:proofErr w:type="spellStart"/>
+      <w:r>
+        <w:t>Path.cwd</w:t>
+      </w:r>
+      <w:proofErr w:type="spellEnd"/>
+      <w:r>
+        <w:t>()</w:t>
+      </w:r>
+    </w:p>
+    <w:p>
+      <w:pPr>
+        <w:pStyle w:val="L-Numbers"/>
+      </w:pPr>
+      <w:r>
+        <w:t xml:space="preserve">Create our </w:t>
+      </w:r>
+      <w:r>
+        <w:rPr>
+          <w:rStyle w:val="P-Code"/>
+        </w:rPr>
+        <w:t>Path</w:t>
+      </w:r>
+      <w:r>
+        <w:t xml:space="preserve"> object</w:t>
+      </w:r>
+    </w:p>
+    <w:p>
+      <w:pPr>
+        <w:pStyle w:val="P-Source"/>
+      </w:pPr>
+      <w:r>
+        <w:t xml:space="preserve">&gt;&gt;&gt; </w:t>
+      </w:r>
+      <w:proofErr w:type="spellStart"/>
+      <w:r>
+        <w:t>filepath</w:t>
+      </w:r>
+      <w:proofErr w:type="spellEnd"/>
+      <w:r>
+        <w:t xml:space="preserve"> = </w:t>
+      </w:r>
+      <w:r>
+        <w:t>Path('datasets/boxofficemojo_avengers_endgame.csv')</w:t>
+      </w:r>
+    </w:p>
+    <w:p>
+      <w:pPr>
+        <w:pStyle w:val="P-Source"/>
+      </w:pPr>
+    </w:p>
+    <w:p>
+      <w:pPr>
+        <w:pStyle w:val="L-Numbers"/>
+        <w:rPr>
+          <w:rStyle w:val="P-Code"/>
+        </w:rPr>
+      </w:pPr>
+      <w:r>
+        <w:t xml:space="preserve">Read our CSV file using </w:t>
+      </w:r>
+      <w:proofErr w:type="spellStart"/>
+      <w:r>
+        <w:rPr>
+          <w:rStyle w:val="P-Code"/>
+        </w:rPr>
+        <w:t>pandas.read_csv</w:t>
+      </w:r>
+      <w:proofErr w:type="spellEnd"/>
+      <w:r>
+        <w:rPr>
+          <w:rStyle w:val="P-Code"/>
+        </w:rPr>
+        <w:t>()</w:t>
+      </w:r>
+    </w:p>
+    <w:p>
+      <w:pPr>
+        <w:pStyle w:val="P-Source"/>
+      </w:pPr>
+      <w:r>
+        <w:t xml:space="preserve">&gt;&gt;&gt; </w:t>
+      </w:r>
+      <w:proofErr w:type="spellStart"/>
+      <w:r>
+        <w:t>ts</w:t>
+      </w:r>
+      <w:proofErr w:type="spellEnd"/>
+      <w:r>
+        <w:t xml:space="preserve"> = </w:t>
+      </w:r>
+      <w:proofErr w:type="spellStart"/>
+      <w:r>
+        <w:t>pd.read_csv</w:t>
+      </w:r>
+      <w:proofErr w:type="spellEnd"/>
+      <w:r>
+        <w:t>(</w:t>
+      </w:r>
+      <w:proofErr w:type="spellStart"/>
+      <w:r>
+        <w:t>filepath_or_buffer</w:t>
+      </w:r>
+      <w:proofErr w:type="spellEnd"/>
+      <w:r>
+        <w:t>=</w:t>
+      </w:r>
+      <w:proofErr w:type="spellStart"/>
+      <w:r>
+        <w:t>filepath</w:t>
+      </w:r>
+      <w:proofErr w:type="spellEnd"/>
+      <w:r>
+        <w:t xml:space="preserve">, </w:t>
+      </w:r>
+      <w:proofErr w:type="spellStart"/>
+      <w:r>
+        <w:t>sep</w:t>
+      </w:r>
+      <w:proofErr w:type="spellEnd"/>
+      <w:r>
+        <w:t>=','</w:t>
+      </w:r>
+      <w:r>
+        <w:t xml:space="preserve">, </w:t>
+      </w:r>
+      <w:r>
+        <w:t xml:space="preserve">header=0, </w:t>
+      </w:r>
+      <w:proofErr w:type="spellStart"/>
+      <w:r>
+        <w:t>parse_dates</w:t>
+      </w:r>
+      <w:proofErr w:type="spellEnd"/>
+      <w:r>
+        <w:t>=[</w:t>
+      </w:r>
+      <w:r>
+        <w:t>0</w:t>
+      </w:r>
+      <w:r>
+        <w:t xml:space="preserve">], </w:t>
+      </w:r>
+      <w:proofErr w:type="spellStart"/>
+      <w:r>
+        <w:t>index_col</w:t>
+      </w:r>
+      <w:proofErr w:type="spellEnd"/>
+      <w:r>
+        <w:t>=0)</w:t>
+      </w:r>
+    </w:p>
+    <w:p>
+      <w:pPr>
+        <w:pStyle w:val="P-Source"/>
+      </w:pPr>
+      <w:r>
+        <w:t xml:space="preserve">&gt;&gt;&gt; </w:t>
+      </w:r>
+      <w:proofErr w:type="spellStart"/>
+      <w:r>
+        <w:t>ts.head</w:t>
+      </w:r>
+      <w:proofErr w:type="spellEnd"/>
+      <w:r>
+        <w:t>()</w:t>
+      </w:r>
+    </w:p>
+    <w:p>
+      <w:pPr>
+        <w:pStyle w:val="L-Regular"/>
+      </w:pPr>
+      <w:r>
+        <w:t>The following</w:t>
+      </w:r>
+      <w:r>
+        <w:t xml:space="preserve"> results are returned for the first 5 rows</w:t>
+      </w:r>
+    </w:p>
+    <w:p>
+      <w:pPr>
+        <w:pStyle w:val="P-Source"/>
+      </w:pPr>
+      <w:r>
+        <w:t xml:space="preserve">                 DOW  Rank      Daily   %± YD %± LW  Theaters    Avg    To Date  Day  Estimated</w:t>
+      </w:r>
+    </w:p>
+    <w:p>
+      <w:pPr>
+        <w:pStyle w:val="P-Source"/>
+      </w:pPr>
+      <w:r>
+        <w:t>Date</w:t>
+      </w:r>
+    </w:p>
+    <w:p>
+      <w:pPr>
+        <w:pStyle w:val="P-Source"/>
+      </w:pPr>
+      <w:r>
+        <w:t>2019-04-26    Friday     1  157461641       -     -      4662  33775  157461641    1      False</w:t>
+      </w:r>
+    </w:p>
+    <w:p>
+      <w:pPr>
+        <w:pStyle w:val="P-Source"/>
+      </w:pPr>
+      <w:r>
+        <w:t>2019-04-27  Saturday     1  109264122  -30.6%     -      4662  23437  266725763    2      False</w:t>
+      </w:r>
+    </w:p>
+    <w:p>
+      <w:pPr>
+        <w:pStyle w:val="P-Source"/>
+      </w:pPr>
+      <w:r>
+        <w:t>2019-04-28    Sunday     1   90389244  -17.3%     -      4662  19388  357115007    3      False</w:t>
+      </w:r>
+    </w:p>
+    <w:p>
+      <w:pPr>
+        <w:pStyle w:val="P-Source"/>
+      </w:pPr>
+      <w:r>
+        <w:t>2019-04-29    Monday     1   36874439  -59.2%     -      4662   7909  393989446    4      False</w:t>
+      </w:r>
+    </w:p>
+    <w:p>
+      <w:pPr>
+        <w:pStyle w:val="P-Source"/>
+      </w:pPr>
+      <w:r>
+        <w:t>2019-04-30   Tuesday     1   33110349  -10.2%     -      4662   7102  427099795    5      False</w:t>
+      </w:r>
+    </w:p>
+    <w:p>
+      <w:pPr>
+        <w:pStyle w:val="P-Source"/>
+      </w:pPr>
+    </w:p>
+    <w:p>
+      <w:pPr>
+        <w:pStyle w:val="L-Regular"/>
+      </w:pPr>
+      <w:r>
+        <w:t xml:space="preserve">In </w:t>
+      </w:r>
+      <w:proofErr w:type="spellStart"/>
+      <w:r>
+        <w:t>Jupyter</w:t>
+      </w:r>
+      <w:proofErr w:type="spellEnd"/>
+      <w:r>
+        <w:t xml:space="preserve"> a nicer display which would appear like this</w:t>
+      </w:r>
+    </w:p>
+    <w:p>
+      <w:pPr>
+        <w:pStyle w:val="IMG-Caption"/>
+      </w:pPr>
+      <w:r>
+        <w:lastRenderedPageBreak/>
+        <w:drawing>
+          <wp:inline distT="0" distB="0" distL="0" distR="0" wp14:anchorId="6A80DDE0" wp14:editId="1CF06552">
+            <wp:extent cx="6193367" cy="1930400"/>
+            <wp:effectExtent l="0" t="0" r="4445" b="0"/>
+            <wp:docPr id="4" name="Picture 4" descr="Table&#10;&#10;Description automatically generated"/>
+            <wp:cNvGraphicFramePr>
+              <a:graphicFrameLocks xmlns:a="http://schemas.openxmlformats.org/drawingml/2006/main" noChangeAspect="1"/>
+            </wp:cNvGraphicFramePr>
+            <a:graphic xmlns:a="http://schemas.openxmlformats.org/drawingml/2006/main">
+              <a:graphicData uri="http://schemas.openxmlformats.org/drawingml/2006/picture">
+                <pic:pic xmlns:pic="http://schemas.openxmlformats.org/drawingml/2006/picture">
+                  <pic:nvPicPr>
+                    <pic:cNvPr id="4" name="Picture 4" descr="Table&#10;&#10;Description automatically generated"/>
+                    <pic:cNvPicPr/>
+                  </pic:nvPicPr>
+                  <pic:blipFill>
+                    <a:blip r:embed="rId11">
+                      <a:extLst>
+                        <a:ext uri="{28A0092B-C50C-407E-A947-70E740481C1C}">
+                          <a14:useLocalDpi xmlns:a14="http://schemas.microsoft.com/office/drawing/2010/main" val="0"/>
+                        </a:ext>
+                      </a:extLst>
+                    </a:blip>
+                    <a:stretch>
+                      <a:fillRect/>
+                    </a:stretch>
+                  </pic:blipFill>
+                  <pic:spPr>
+                    <a:xfrm>
+                      <a:off x="0" y="0"/>
+                      <a:ext cx="6205022" cy="1934033"/>
+                    </a:xfrm>
+                    <a:prstGeom prst="rect">
+                      <a:avLst/>
+                    </a:prstGeom>
+                  </pic:spPr>
+                </pic:pic>
+              </a:graphicData>
+            </a:graphic>
+          </wp:inline>
+        </w:drawing>
+      </w:r>
+    </w:p>
+    <w:p>
+      <w:pPr>
+        <w:pStyle w:val="L-Numbers"/>
+      </w:pPr>
+      <w:r>
+        <w:t>Lastly, let’s</w:t>
+      </w:r>
+      <w:r>
+        <w:t xml:space="preserve"> ensure that </w:t>
+      </w:r>
+      <w:r>
+        <w:t>the index is actually a datetime as we would expect</w:t>
+      </w:r>
+    </w:p>
+    <w:p>
+      <w:pPr>
+        <w:pStyle w:val="P-Source"/>
+      </w:pPr>
+      <w:r>
+        <w:t xml:space="preserve">&gt;&gt;&gt; </w:t>
+      </w:r>
+      <w:proofErr w:type="spellStart"/>
+      <w:r>
+        <w:t>ts.index</w:t>
+      </w:r>
+      <w:proofErr w:type="spellEnd"/>
+    </w:p>
+    <w:p>
+      <w:pPr>
+        <w:pStyle w:val="P-Source"/>
+      </w:pPr>
+    </w:p>
+    <w:p>
+      <w:pPr>
+        <w:pStyle w:val="L-Regular"/>
+      </w:pPr>
+      <w:r>
+        <w:t>This should return an output like this</w:t>
+      </w:r>
+    </w:p>
+    <w:p>
+      <w:pPr>
+        <w:pStyle w:val="P-Source"/>
+      </w:pPr>
+      <w:proofErr w:type="spellStart"/>
+      <w:r>
+        <w:t>DatetimeIndex</w:t>
+      </w:r>
+      <w:proofErr w:type="spellEnd"/>
+      <w:r>
+        <w:t>(['2019-04-26', '2019-04-27', '2019-04-28', '2019-04-29',</w:t>
+      </w:r>
+    </w:p>
+    <w:p>
+      <w:pPr>
+        <w:pStyle w:val="P-Source"/>
+      </w:pPr>
+      <w:r>
+        <w:t xml:space="preserve">               '2019-04-30', '2019-05-01', '2019-05-02', '2019-05-03',</w:t>
+      </w:r>
+    </w:p>
+    <w:p>
+      <w:pPr>
+        <w:pStyle w:val="P-Source"/>
+      </w:pPr>
+      <w:r>
+        <w:t xml:space="preserve">               '2019-05-04', '2019-05-05',</w:t>
+      </w:r>
+    </w:p>
+    <w:p>
+      <w:pPr>
+        <w:pStyle w:val="P-Source"/>
+      </w:pPr>
+      <w:r>
+        <w:t xml:space="preserve">               ...</w:t>
+      </w:r>
+    </w:p>
+    <w:p>
+      <w:pPr>
+        <w:pStyle w:val="P-Source"/>
+      </w:pPr>
+      <w:r>
+        <w:t xml:space="preserve">               '2019-09-03', '2019-09-04', '2019-09-05', '2019-09-06',</w:t>
+      </w:r>
+    </w:p>
+    <w:p>
+      <w:pPr>
+        <w:pStyle w:val="P-Source"/>
+      </w:pPr>
+      <w:r>
+        <w:t xml:space="preserve">               '2019-09-07', '2019-09-08', '2019-09-09', '2019-09-10',</w:t>
+      </w:r>
+    </w:p>
+    <w:p>
+      <w:pPr>
+        <w:pStyle w:val="P-Source"/>
+      </w:pPr>
+      <w:r>
+        <w:t xml:space="preserve">               '2019-09-11', '2019-09-12'],</w:t>
+      </w:r>
+    </w:p>
+    <w:p>
+      <w:pPr>
+        <w:pStyle w:val="P-Source"/>
+      </w:pPr>
+      <w:r>
+        <w:t xml:space="preserve">              </w:t>
+      </w:r>
+      <w:proofErr w:type="spellStart"/>
+      <w:r>
+        <w:t>dtype</w:t>
+      </w:r>
+      <w:proofErr w:type="spellEnd"/>
+      <w:r>
+        <w:t xml:space="preserve">='datetime64[ns]', name='Date', length=140, </w:t>
+      </w:r>
+      <w:proofErr w:type="spellStart"/>
+      <w:r>
+        <w:t>freq</w:t>
+      </w:r>
+      <w:proofErr w:type="spellEnd"/>
+      <w:r>
+        <w:t>=None)</w:t>
+      </w:r>
+    </w:p>
+    <w:p>
+      <w:pPr>
+        <w:pStyle w:val="P-Source"/>
+      </w:pPr>
+    </w:p>
+    <w:p>
+      <w:pPr>
+        <w:pStyle w:val="H3-Subheading"/>
+      </w:pPr>
+    </w:p>
+    <w:p>
+      <w:pPr>
+        <w:pStyle w:val="H3-Subheading"/>
+      </w:pPr>
+      <w:r>
         <w:t>How it works…</w:t>
       </w:r>
     </w:p>
     <w:p>
-      <w:pPr>
-        <w:rPr>
-          <w:lang w:val="en"/>
-        </w:rPr>
-      </w:pPr>
-      <w:r>
-        <w:rPr>
-          <w:lang w:val="en"/>
-        </w:rPr>
-        <w:br w:type="page"/>
-      </w:r>
-    </w:p>
-    <w:p>
-      <w:pPr>
-        <w:pStyle w:val="H2-Heading"/>
-      </w:pPr>
       <w:r>
         <w:lastRenderedPageBreak/>
+        <w:t xml:space="preserve">We were able to read the CSV file, convert the data column from a string object to a datetime object and set it as an index to the </w:t>
+      </w:r>
+      <w:proofErr w:type="spellStart"/>
+      <w:r>
+        <w:t>dataframe</w:t>
+      </w:r>
+      <w:proofErr w:type="spellEnd"/>
+      <w:r>
+        <w:t xml:space="preserve"> all in one step.</w:t>
+      </w:r>
+      <w:r>
+        <w:t xml:space="preserve"> We leveraged the built-in </w:t>
+      </w:r>
+      <w:proofErr w:type="spellStart"/>
+      <w:r>
+        <w:rPr>
+          <w:rStyle w:val="P-Italics"/>
+        </w:rPr>
+        <w:t>parse_dates</w:t>
+      </w:r>
+      <w:proofErr w:type="spellEnd"/>
+      <w:r>
+        <w:t xml:space="preserve"> argument and specified which column we are interested in. In this case, the first column [0]. We then set that column, after being parsed to datetime, as an index.</w:t>
+      </w:r>
+    </w:p>
+    <w:p>
+      <w:r>
+        <w:t>Let’s break down the arguments we used:</w:t>
+      </w:r>
+    </w:p>
+    <w:p>
+      <w:pPr>
+        <w:pStyle w:val="L-Bullets"/>
+      </w:pPr>
+      <w:proofErr w:type="spellStart"/>
+      <w:r>
+        <w:rPr>
+          <w:rStyle w:val="P-Bold"/>
+        </w:rPr>
+        <w:t>filepath_or_buffer</w:t>
+      </w:r>
+      <w:proofErr w:type="spellEnd"/>
+      <w:r>
+        <w:t>: here we specify our file path. This can also be a URL.</w:t>
+      </w:r>
+    </w:p>
+    <w:p>
+      <w:pPr>
+        <w:pStyle w:val="L-Bullets"/>
+      </w:pPr>
+      <w:proofErr w:type="spellStart"/>
+      <w:r>
+        <w:rPr>
+          <w:rStyle w:val="P-Bold"/>
+        </w:rPr>
+        <w:t>sep</w:t>
+      </w:r>
+      <w:proofErr w:type="spellEnd"/>
+      <w:r>
+        <w:t>: takes a string to specify the delimiter to use, and the default is “,” which assumes comma separated values</w:t>
+      </w:r>
+      <w:r>
+        <w:t xml:space="preserve"> </w:t>
+      </w:r>
+      <w:r>
+        <w:t xml:space="preserve">(csv). If the file is separated by another delimiter this can be replaced </w:t>
+      </w:r>
+      <w:proofErr w:type="gramStart"/>
+      <w:r>
+        <w:t>e.g.</w:t>
+      </w:r>
+      <w:proofErr w:type="gramEnd"/>
+      <w:r>
+        <w:t xml:space="preserve"> </w:t>
+      </w:r>
+      <w:proofErr w:type="spellStart"/>
+      <w:r>
+        <w:t>sep</w:t>
+      </w:r>
+      <w:proofErr w:type="spellEnd"/>
+      <w:r>
+        <w:t>-“|”</w:t>
+      </w:r>
+    </w:p>
+    <w:p>
+      <w:pPr>
+        <w:pStyle w:val="L-Bullets"/>
+        <w:numPr>
+          <w:ilvl w:val="1"/>
+          <w:numId w:val="1"/>
+        </w:numPr>
+      </w:pPr>
+      <w:r>
+        <w:t xml:space="preserve">Another alias to </w:t>
+      </w:r>
+      <w:proofErr w:type="spellStart"/>
+      <w:r>
+        <w:t>sep</w:t>
+      </w:r>
+      <w:proofErr w:type="spellEnd"/>
+      <w:r>
+        <w:t xml:space="preserve"> is delimiter which can be used as well as an argument</w:t>
+      </w:r>
+    </w:p>
+    <w:p>
+      <w:pPr>
+        <w:pStyle w:val="L-Bullets"/>
+      </w:pPr>
+      <w:r>
+        <w:rPr>
+          <w:rStyle w:val="P-Bold"/>
+        </w:rPr>
+        <w:t>header</w:t>
+      </w:r>
+      <w:r>
+        <w:t>: in this case we specified that the first row (0) contains the header information. The default value is “</w:t>
+      </w:r>
+      <w:proofErr w:type="gramStart"/>
+      <w:r>
+        <w:t>infer</w:t>
+      </w:r>
+      <w:proofErr w:type="gramEnd"/>
+      <w:r>
+        <w:t>” which usually works as is.</w:t>
+      </w:r>
+    </w:p>
+    <w:p>
+      <w:pPr>
+        <w:pStyle w:val="L-Bullets"/>
+      </w:pPr>
+      <w:proofErr w:type="spellStart"/>
+      <w:r>
+        <w:rPr>
+          <w:rStyle w:val="P-Bold"/>
+        </w:rPr>
+        <w:t>parse_dates</w:t>
+      </w:r>
+      <w:proofErr w:type="spellEnd"/>
+      <w:r>
+        <w:t xml:space="preserve">: here we </w:t>
+      </w:r>
+      <w:r>
+        <w:t>specified</w:t>
+      </w:r>
+      <w:r>
+        <w:t xml:space="preserve"> that the first column (0) is the column we are </w:t>
+      </w:r>
+      <w:proofErr w:type="spellStart"/>
+      <w:r>
+        <w:rPr>
+          <w:rStyle w:val="P-Bold"/>
+        </w:rPr>
+        <w:t>intersted</w:t>
+      </w:r>
+      <w:proofErr w:type="spellEnd"/>
+      <w:r>
+        <w:t xml:space="preserve"> in parsing. The argument takes a list of columns e.g. [0,3] indicating first column indexed at 0, and fourth column indexed at 3. </w:t>
+      </w:r>
+    </w:p>
+    <w:p>
+      <w:pPr>
+        <w:pStyle w:val="H3-Subheading"/>
+      </w:pPr>
+      <w:r>
         <w:t>There’s more…</w:t>
       </w:r>
     </w:p>
     <w:p>
-      <w:pPr>
-        <w:rPr>
-          <w:rFonts w:eastAsia="Arial"/>
-          <w:lang w:val="en"/>
-        </w:rPr>
-      </w:pPr>
-      <w:r>
-        <w:rPr>
-          <w:rFonts w:eastAsia="Arial"/>
-          <w:lang w:val="en"/>
-        </w:rPr>
-        <w:br w:type="page"/>
-      </w:r>
-    </w:p>
-    <w:p>
-      <w:pPr>
-        <w:rPr>
-          <w:rFonts w:eastAsia="Arial"/>
-          <w:lang w:val="en"/>
-        </w:rPr>
-      </w:pPr>
-    </w:p>
-    <w:p>
-      <w:pPr>
-        <w:pStyle w:val="H2-Heading"/>
-      </w:pPr>
-      <w:r>
-        <w:t>See also</w:t>
-      </w:r>
-    </w:p>
-    <w:p>
-      <w:pPr>
-        <w:rPr>
-          <w:rStyle w:val="P-URL"/>
-        </w:rPr>
-      </w:pPr>
-      <w:r>
-        <w:rPr>
-          <w:rStyle w:val="P-URL"/>
-        </w:rPr>
-        <w:br w:type="page"/>
-      </w:r>
-    </w:p>
-    <w:p>
-      <w:pPr>
-        <w:pStyle w:val="H1-Section"/>
-      </w:pPr>
+      <w:r>
+        <w:t xml:space="preserve">There are situations were </w:t>
+      </w:r>
+      <w:proofErr w:type="spellStart"/>
+      <w:r>
+        <w:rPr>
+          <w:rStyle w:val="P-Italics"/>
+        </w:rPr>
+        <w:t>parse_dates</w:t>
+      </w:r>
+      <w:proofErr w:type="spellEnd"/>
+      <w:r>
+        <w:t xml:space="preserve"> may not be sufficient or may not produce the desired results. In most cases, were it fails, the column</w:t>
+      </w:r>
+      <w:r>
+        <w:t xml:space="preserve"> will be returned </w:t>
+      </w:r>
+      <w:proofErr w:type="gramStart"/>
+      <w:r>
+        <w:t>unchanged</w:t>
+      </w:r>
+      <w:r>
+        <w:t>.</w:t>
+      </w:r>
+      <w:proofErr w:type="gramEnd"/>
+      <w:r>
+        <w:t xml:space="preserve"> This where we the </w:t>
+      </w:r>
+      <w:proofErr w:type="spellStart"/>
+      <w:r>
+        <w:rPr>
+          <w:rStyle w:val="P-Italics"/>
+        </w:rPr>
+        <w:t>date_parser</w:t>
+      </w:r>
+      <w:proofErr w:type="spellEnd"/>
+      <w:r>
+        <w:t xml:space="preserve"> comes in handy. </w:t>
+      </w:r>
+    </w:p>
+    <w:p>
+      <w:r>
+        <w:t>We can still use this method on the same dataset, even though it is not needed, it is a good way to demonstrated how it works.</w:t>
+      </w:r>
+    </w:p>
+    <w:p>
+      <w:pPr>
+        <w:pStyle w:val="P-Source"/>
+      </w:pPr>
+      <w:r>
+        <w:t xml:space="preserve">&gt;&gt;&gt; </w:t>
+      </w:r>
+      <w:r>
+        <w:t>from datetime import datetime</w:t>
+      </w:r>
+    </w:p>
+    <w:p>
+      <w:pPr>
+        <w:pStyle w:val="P-Source"/>
+      </w:pPr>
+      <w:r>
+        <w:t xml:space="preserve">&gt;&gt;&gt; </w:t>
+      </w:r>
+      <w:proofErr w:type="spellStart"/>
+      <w:r>
+        <w:t>date_parser</w:t>
+      </w:r>
+      <w:proofErr w:type="spellEnd"/>
+      <w:r>
+        <w:t xml:space="preserve"> = lambda x: </w:t>
+      </w:r>
+      <w:proofErr w:type="spellStart"/>
+      <w:r>
+        <w:t>datetime.strptime</w:t>
+      </w:r>
+      <w:proofErr w:type="spellEnd"/>
+      <w:r>
+        <w:t>(x, "%b %d, %Y")</w:t>
+      </w:r>
+    </w:p>
+    <w:p>
+      <w:pPr>
+        <w:pStyle w:val="P-Source"/>
+      </w:pPr>
+      <w:r>
+        <w:t xml:space="preserve">&gt;&gt;&gt; </w:t>
+      </w:r>
+      <w:proofErr w:type="spellStart"/>
+      <w:r>
+        <w:t>ts</w:t>
+      </w:r>
+      <w:proofErr w:type="spellEnd"/>
+      <w:r>
+        <w:t xml:space="preserve"> = </w:t>
+      </w:r>
+      <w:proofErr w:type="spellStart"/>
+      <w:r>
+        <w:t>pd.read_csv</w:t>
+      </w:r>
+      <w:proofErr w:type="spellEnd"/>
+      <w:r>
+        <w:t>(</w:t>
+      </w:r>
+      <w:proofErr w:type="spellStart"/>
+      <w:r>
+        <w:t>filepath_or_buffer</w:t>
+      </w:r>
+      <w:r>
+        <w:t>filepath</w:t>
+      </w:r>
+      <w:proofErr w:type="spellEnd"/>
+      <w:r>
+        <w:t xml:space="preserve">, </w:t>
+      </w:r>
+      <w:proofErr w:type="spellStart"/>
+      <w:r>
+        <w:t>sep</w:t>
+      </w:r>
+      <w:proofErr w:type="spellEnd"/>
+      <w:r>
+        <w:t>=','</w:t>
+      </w:r>
+      <w:r>
+        <w:t xml:space="preserve">, </w:t>
+      </w:r>
+      <w:r>
+        <w:t xml:space="preserve">header=0, </w:t>
+      </w:r>
+      <w:proofErr w:type="spellStart"/>
+      <w:r>
+        <w:t>index_col</w:t>
+      </w:r>
+      <w:proofErr w:type="spellEnd"/>
+      <w:r>
+        <w:t>=0,</w:t>
+      </w:r>
+      <w:r>
+        <w:t xml:space="preserve"> </w:t>
+      </w:r>
+      <w:proofErr w:type="spellStart"/>
+      <w:r>
+        <w:t>parse_dates</w:t>
+      </w:r>
+      <w:proofErr w:type="spellEnd"/>
+      <w:r>
+        <w:t xml:space="preserve">=[0], </w:t>
+      </w:r>
+      <w:proofErr w:type="spellStart"/>
+      <w:r>
+        <w:t>date_parser</w:t>
+      </w:r>
+      <w:proofErr w:type="spellEnd"/>
+      <w:r>
+        <w:t>=</w:t>
+      </w:r>
+      <w:proofErr w:type="spellStart"/>
+      <w:r>
+        <w:t>date_parser</w:t>
+      </w:r>
+      <w:proofErr w:type="spellEnd"/>
+      <w:r>
+        <w:t>)</w:t>
+      </w:r>
+    </w:p>
+    <w:p>
+      <w:pPr>
+        <w:pStyle w:val="P-Source"/>
+      </w:pPr>
+    </w:p>
+    <w:p>
+      <w:pPr>
+        <w:pStyle w:val="P-Regular"/>
+      </w:pPr>
+      <w:r>
+        <w:t>Let’s break it down:</w:t>
+      </w:r>
+    </w:p>
+    <w:p>
+      <w:pPr>
+        <w:pStyle w:val="L-Numbers"/>
+        <w:numPr>
+          <w:ilvl w:val="0"/>
+          <w:numId w:val="9"/>
+        </w:numPr>
+      </w:pPr>
+      <w:r>
+        <w:t xml:space="preserve">Since the date is coming as text in the format “Apr 26, 2019”, we will need to use the </w:t>
+      </w:r>
+      <w:proofErr w:type="spellStart"/>
+      <w:r>
+        <w:rPr>
+          <w:rStyle w:val="P-Italics"/>
+        </w:rPr>
+        <w:t>date_parser</w:t>
+      </w:r>
+      <w:proofErr w:type="spellEnd"/>
+      <w:r>
+        <w:t xml:space="preserve"> argument in </w:t>
+      </w:r>
+      <w:proofErr w:type="spellStart"/>
+      <w:r>
+        <w:rPr>
+          <w:rStyle w:val="P-Italics"/>
+        </w:rPr>
+        <w:t>pandas.read_csv</w:t>
+      </w:r>
+      <w:proofErr w:type="spellEnd"/>
+      <w:r>
+        <w:t xml:space="preserve"> to convert the sequence of string </w:t>
+      </w:r>
       <w:r>
         <w:lastRenderedPageBreak/>
-        <w:t>Loading Data from Excel Files</w:t>
-      </w:r>
-    </w:p>
-    <w:p>
-      <w:pPr>
-        <w:rPr>
-          <w:b/>
-          <w:sz w:val="28"/>
-          <w:szCs w:val="32"/>
-        </w:rPr>
-      </w:pPr>
-      <w:r>
-        <w:br w:type="page"/>
-      </w:r>
-    </w:p>
-    <w:p>
-      <w:pPr>
-        <w:pStyle w:val="H2-Heading"/>
-      </w:pPr>
-      <w:r>
-        <w:lastRenderedPageBreak/>
-        <w:t>How to do it…</w:t>
-      </w:r>
-    </w:p>
-    <w:p>
-      <w:pPr>
-        <w:rPr>
-          <w:b/>
-          <w:sz w:val="28"/>
-          <w:szCs w:val="32"/>
-        </w:rPr>
-      </w:pPr>
-      <w:r>
-        <w:br w:type="page"/>
-      </w:r>
-    </w:p>
-    <w:p>
-      <w:pPr>
-        <w:pStyle w:val="H2-Heading"/>
-      </w:pPr>
-      <w:r>
-        <w:lastRenderedPageBreak/>
-        <w:t>How it works…</w:t>
-      </w:r>
-    </w:p>
-    <w:p>
-      <w:pPr>
-        <w:pStyle w:val="H1-Section"/>
-      </w:pPr>
-      <w:r>
-        <w:br w:type="page"/>
-      </w:r>
-      <w:r>
-        <w:lastRenderedPageBreak/>
-        <w:t xml:space="preserve">Reading a SAS Dataset </w:t>
-      </w:r>
-    </w:p>
-    <w:p/>
-    <w:p>
-      <w:r>
-        <w:br w:type="page"/>
-      </w:r>
-    </w:p>
-    <w:p>
-      <w:pPr>
-        <w:pStyle w:val="H2-Heading"/>
-      </w:pPr>
-      <w:r>
-        <w:lastRenderedPageBreak/>
-        <w:t>Getting Ready</w:t>
-      </w:r>
-    </w:p>
-    <w:p>
-      <w:r>
-        <w:br w:type="page"/>
-      </w:r>
-    </w:p>
-    <w:p>
-      <w:pPr>
-        <w:pStyle w:val="H2-Heading"/>
-      </w:pPr>
-      <w:r>
-        <w:lastRenderedPageBreak/>
-        <w:t>How to do it…</w:t>
+        <w:t xml:space="preserve">columns to an array of datetime instances. The </w:t>
+      </w:r>
+      <w:proofErr w:type="spellStart"/>
+      <w:r>
+        <w:rPr>
+          <w:rStyle w:val="P-Italics"/>
+        </w:rPr>
+        <w:t>date_parser</w:t>
+      </w:r>
+      <w:proofErr w:type="spellEnd"/>
+      <w:r>
+        <w:t xml:space="preserve"> argument, which is </w:t>
+      </w:r>
+      <w:r>
+        <w:t xml:space="preserve">an </w:t>
+      </w:r>
+      <w:r>
+        <w:t>optional</w:t>
+      </w:r>
+      <w:r>
+        <w:t xml:space="preserve"> argument</w:t>
+      </w:r>
+      <w:r>
+        <w:t xml:space="preserve">, takes a function that will be applied </w:t>
+      </w:r>
+      <w:r>
+        <w:t>on the specified date column.</w:t>
+      </w:r>
+    </w:p>
+    <w:p>
+      <w:pPr>
+        <w:pStyle w:val="L-Numbers"/>
+        <w:numPr>
+          <w:ilvl w:val="0"/>
+          <w:numId w:val="9"/>
+        </w:numPr>
+      </w:pPr>
+      <w:r>
+        <w:t xml:space="preserve">Using </w:t>
+      </w:r>
+      <w:proofErr w:type="spellStart"/>
+      <w:r>
+        <w:rPr>
+          <w:rStyle w:val="P-Italics"/>
+        </w:rPr>
+        <w:t>datetime.strptime</w:t>
+      </w:r>
+      <w:proofErr w:type="spellEnd"/>
+      <w:r>
+        <w:t xml:space="preserve"> </w:t>
+      </w:r>
+      <w:r>
+        <w:t xml:space="preserve">to create a datetime object from a string. Here we create a lambda function that we can later pass to </w:t>
+      </w:r>
+      <w:proofErr w:type="spellStart"/>
+      <w:r>
+        <w:rPr>
+          <w:rStyle w:val="P-Italics"/>
+        </w:rPr>
+        <w:t>date_parser</w:t>
+      </w:r>
+      <w:proofErr w:type="spellEnd"/>
+      <w:r>
+        <w:t xml:space="preserve"> argument in the </w:t>
+      </w:r>
+      <w:proofErr w:type="spellStart"/>
+      <w:r>
+        <w:rPr>
+          <w:rStyle w:val="P-Italics"/>
+        </w:rPr>
+        <w:t>pandas.read_csv</w:t>
+      </w:r>
+      <w:proofErr w:type="spellEnd"/>
+      <w:r>
+        <w:t xml:space="preserve">. For convenience, we saved this function under a variable named </w:t>
+      </w:r>
+      <w:proofErr w:type="spellStart"/>
+      <w:r>
+        <w:t>date_parser</w:t>
+      </w:r>
+      <w:proofErr w:type="spellEnd"/>
+      <w:r>
+        <w:t xml:space="preserve"> </w:t>
+      </w:r>
+      <w:r>
+        <w:rPr>
+          <w:rStyle w:val="P-Code"/>
+        </w:rPr>
+        <w:t xml:space="preserve">lambda x: </w:t>
+      </w:r>
+      <w:proofErr w:type="spellStart"/>
+      <w:r>
+        <w:rPr>
+          <w:rStyle w:val="P-Code"/>
+        </w:rPr>
+        <w:t>datetime.strptime</w:t>
+      </w:r>
+      <w:proofErr w:type="spellEnd"/>
+      <w:r>
+        <w:rPr>
+          <w:rStyle w:val="P-Code"/>
+        </w:rPr>
+        <w:t>(x, "%b %d, %Y")</w:t>
+      </w:r>
+      <w:r>
+        <w:t xml:space="preserve">. For </w:t>
+      </w:r>
+      <w:proofErr w:type="spellStart"/>
+      <w:r>
+        <w:rPr>
+          <w:rStyle w:val="P-Italics"/>
+        </w:rPr>
+        <w:t>strptime</w:t>
+      </w:r>
+      <w:proofErr w:type="spellEnd"/>
+      <w:r>
+        <w:t xml:space="preserve"> we provide two arguments, the string date that we want to transform, and the format code. </w:t>
+      </w:r>
+    </w:p>
+    <w:p>
+      <w:pPr>
+        <w:pStyle w:val="L-Numbers"/>
+        <w:numPr>
+          <w:ilvl w:val="1"/>
+          <w:numId w:val="9"/>
+        </w:numPr>
+      </w:pPr>
+      <w:r>
+        <w:rPr>
+          <w:rStyle w:val="P-Bold"/>
+        </w:rPr>
+        <w:t>%b</w:t>
+      </w:r>
+      <w:r>
+        <w:t xml:space="preserve"> for the abbreviated month name </w:t>
+      </w:r>
+      <w:proofErr w:type="gramStart"/>
+      <w:r>
+        <w:t>e.g.</w:t>
+      </w:r>
+      <w:proofErr w:type="gramEnd"/>
+      <w:r>
+        <w:t xml:space="preserve"> Apr, May, Jun</w:t>
+      </w:r>
+    </w:p>
+    <w:p>
+      <w:pPr>
+        <w:pStyle w:val="L-Numbers"/>
+        <w:numPr>
+          <w:ilvl w:val="1"/>
+          <w:numId w:val="9"/>
+        </w:numPr>
+      </w:pPr>
+      <w:r>
+        <w:rPr>
+          <w:rStyle w:val="P-Bold"/>
+        </w:rPr>
+        <w:t>%d</w:t>
+      </w:r>
+      <w:r>
+        <w:t xml:space="preserve"> for the day of the month e.g. 01, 02,</w:t>
+      </w:r>
+      <w:proofErr w:type="gramStart"/>
+      <w:r>
+        <w:t xml:space="preserve"> ..</w:t>
+      </w:r>
+      <w:proofErr w:type="gramEnd"/>
+      <w:r>
+        <w:t>26, 28</w:t>
+      </w:r>
+    </w:p>
+    <w:p>
+      <w:pPr>
+        <w:pStyle w:val="L-Numbers"/>
+        <w:numPr>
+          <w:ilvl w:val="1"/>
+          <w:numId w:val="9"/>
+        </w:numPr>
+      </w:pPr>
+      <w:r>
+        <w:rPr>
+          <w:rStyle w:val="P-Bold"/>
+        </w:rPr>
+        <w:t>%Y</w:t>
+      </w:r>
+      <w:r>
+        <w:t xml:space="preserve"> for 4-digit year e.g. 2019, 2020, 2021</w:t>
+      </w:r>
+      <w:proofErr w:type="gramStart"/>
+      <w:r>
+        <w:t xml:space="preserve"> ..</w:t>
+      </w:r>
+      <w:proofErr w:type="spellStart"/>
+      <w:proofErr w:type="gramEnd"/>
+      <w:r>
+        <w:t>etc</w:t>
+      </w:r>
+      <w:proofErr w:type="spellEnd"/>
+    </w:p>
+    <w:p>
+      <w:pPr>
+        <w:pStyle w:val="L-Numbers"/>
+        <w:numPr>
+          <w:ilvl w:val="0"/>
+          <w:numId w:val="9"/>
+        </w:numPr>
+      </w:pPr>
+      <w:r>
+        <w:t xml:space="preserve">We used the </w:t>
+      </w:r>
+      <w:proofErr w:type="spellStart"/>
+      <w:r>
+        <w:rPr>
+          <w:rStyle w:val="P-Italics"/>
+        </w:rPr>
+        <w:t>parse_dates</w:t>
+      </w:r>
+      <w:proofErr w:type="spellEnd"/>
+      <w:r>
+        <w:t xml:space="preserve"> argument and provided a list of columns that we want to parse. In our case, it is just the first column [0].</w:t>
+      </w:r>
+      <w:r>
+        <w:t xml:space="preserve"> This is used by </w:t>
+      </w:r>
+      <w:proofErr w:type="spellStart"/>
+      <w:r>
+        <w:rPr>
+          <w:rStyle w:val="P-Italics"/>
+        </w:rPr>
+        <w:t>date_parser</w:t>
+      </w:r>
+      <w:proofErr w:type="spellEnd"/>
+      <w:r>
+        <w:t xml:space="preserve"> as a reference to identify which columns we are applying the </w:t>
+      </w:r>
+      <w:proofErr w:type="spellStart"/>
+      <w:r>
+        <w:rPr>
+          <w:rStyle w:val="P-Italics"/>
+        </w:rPr>
+        <w:t>date_parser</w:t>
+      </w:r>
+      <w:proofErr w:type="spellEnd"/>
+      <w:r>
+        <w:t xml:space="preserve"> on.</w:t>
+      </w:r>
+      <w:r>
+        <w:t xml:space="preserve"> </w:t>
+      </w:r>
+    </w:p>
+    <w:p>
+      <w:pPr>
+        <w:pStyle w:val="L-Numbers"/>
+        <w:numPr>
+          <w:ilvl w:val="0"/>
+          <w:numId w:val="9"/>
+        </w:numPr>
+      </w:pPr>
+      <w:r>
+        <w:t xml:space="preserve">Lastly, the </w:t>
+      </w:r>
+      <w:proofErr w:type="spellStart"/>
+      <w:r>
+        <w:rPr>
+          <w:rStyle w:val="P-Italics"/>
+        </w:rPr>
+        <w:t>index_col</w:t>
+      </w:r>
+      <w:proofErr w:type="spellEnd"/>
+      <w:r>
+        <w:t xml:space="preserve"> argument let’s panda know which column we want to move as an index. In this case, after the ‘Date’ column is parsed to datetime, it becomes an index for our </w:t>
+      </w:r>
+      <w:proofErr w:type="spellStart"/>
+      <w:r>
+        <w:t>dataframe</w:t>
+      </w:r>
+      <w:proofErr w:type="spellEnd"/>
+      <w:r>
+        <w:t xml:space="preserve"> and removed from the columns list. </w:t>
       </w:r>
     </w:p>
     <w:p>
@@ -257,11 +1526,249 @@
     </w:p>
     <w:p>
       <w:pPr>
-        <w:rPr>
-          <w:rFonts w:eastAsia="Arial"/>
-          <w:lang w:val="en"/>
-        </w:rPr>
-      </w:pPr>
+        <w:pStyle w:val="H3-Subheading"/>
+      </w:pPr>
+      <w:r>
+        <w:t>See also</w:t>
+      </w:r>
+    </w:p>
+    <w:p>
+      <w:r>
+        <w:t>According to pandas</w:t>
+      </w:r>
+      <w:r>
+        <w:t>’</w:t>
+      </w:r>
+      <w:r>
+        <w:t xml:space="preserve"> documentation, </w:t>
+      </w:r>
+      <w:proofErr w:type="spellStart"/>
+      <w:r>
+        <w:rPr>
+          <w:rStyle w:val="P-Italics"/>
+        </w:rPr>
+        <w:t>infer_datetime_format</w:t>
+      </w:r>
+      <w:proofErr w:type="spellEnd"/>
+      <w:r>
+        <w:t xml:space="preserve"> can speed the parsing by 5-10x. Here is how we can add this to our original script</w:t>
+      </w:r>
+    </w:p>
+    <w:p>
+      <w:pPr>
+        <w:pStyle w:val="P-Source"/>
+      </w:pPr>
+      <w:r>
+        <w:t>&gt;</w:t>
+      </w:r>
+      <w:r>
+        <w:t xml:space="preserve">&gt;&gt; </w:t>
+      </w:r>
+      <w:proofErr w:type="spellStart"/>
+      <w:r>
+        <w:t>ts</w:t>
+      </w:r>
+      <w:proofErr w:type="spellEnd"/>
+      <w:r>
+        <w:t xml:space="preserve"> = </w:t>
+      </w:r>
+      <w:proofErr w:type="spellStart"/>
+      <w:r>
+        <w:t>pd.read_csv</w:t>
+      </w:r>
+      <w:proofErr w:type="spellEnd"/>
+      <w:r>
+        <w:t>(</w:t>
+      </w:r>
+      <w:proofErr w:type="spellStart"/>
+      <w:r>
+        <w:t>filepath_or_buffer</w:t>
+      </w:r>
+      <w:proofErr w:type="spellEnd"/>
+      <w:r>
+        <w:t>=</w:t>
+      </w:r>
+      <w:proofErr w:type="spellStart"/>
+      <w:r>
+        <w:t>filepath</w:t>
+      </w:r>
+      <w:proofErr w:type="spellEnd"/>
+      <w:r>
+        <w:t>,</w:t>
+      </w:r>
+    </w:p>
+    <w:p>
+      <w:pPr>
+        <w:pStyle w:val="P-Source"/>
+      </w:pPr>
+      <w:r>
+        <w:t xml:space="preserve">                </w:t>
+      </w:r>
+      <w:proofErr w:type="spellStart"/>
+      <w:r>
+        <w:t>sep</w:t>
+      </w:r>
+      <w:proofErr w:type="spellEnd"/>
+      <w:r>
+        <w:t>=',',</w:t>
+      </w:r>
+    </w:p>
+    <w:p>
+      <w:pPr>
+        <w:pStyle w:val="P-Source"/>
+      </w:pPr>
+      <w:r>
+        <w:t xml:space="preserve">                header=0,</w:t>
+      </w:r>
+    </w:p>
+    <w:p>
+      <w:pPr>
+        <w:pStyle w:val="P-Source"/>
+      </w:pPr>
+      <w:r>
+        <w:t xml:space="preserve">                </w:t>
+      </w:r>
+      <w:proofErr w:type="spellStart"/>
+      <w:r>
+        <w:t>parse_dates</w:t>
+      </w:r>
+      <w:proofErr w:type="spellEnd"/>
+      <w:r>
+        <w:t>=[0],</w:t>
+      </w:r>
+    </w:p>
+    <w:p>
+      <w:pPr>
+        <w:pStyle w:val="P-Source"/>
+      </w:pPr>
+      <w:r>
+        <w:t xml:space="preserve">                </w:t>
+      </w:r>
+      <w:proofErr w:type="spellStart"/>
+      <w:r>
+        <w:t>index_col</w:t>
+      </w:r>
+      <w:proofErr w:type="spellEnd"/>
+      <w:r>
+        <w:t>=0,</w:t>
+      </w:r>
+    </w:p>
+    <w:p>
+      <w:pPr>
+        <w:pStyle w:val="P-Source"/>
+      </w:pPr>
+      <w:r>
+        <w:t xml:space="preserve">                </w:t>
+      </w:r>
+      <w:proofErr w:type="spellStart"/>
+      <w:r>
+        <w:t>infer_datetime_format</w:t>
+      </w:r>
+      <w:proofErr w:type="spellEnd"/>
+      <w:r>
+        <w:t>=</w:t>
+      </w:r>
+      <w:r>
+        <w:t>True</w:t>
+      </w:r>
+      <w:r>
+        <w:t>)</w:t>
+      </w:r>
+    </w:p>
+    <w:p>
+      <w:pPr>
+        <w:pStyle w:val="P-Regular"/>
+      </w:pPr>
+      <w:r>
+        <w:t>Note, that given our dataset being small, the improvement in speed may be insignificant.</w:t>
+      </w:r>
+    </w:p>
+    <w:p>
+      <w:pPr>
+        <w:pStyle w:val="L-Bullets"/>
+        <w:rPr>
+          <w:rStyle w:val="P-URL"/>
+        </w:rPr>
+      </w:pPr>
+      <w:r>
+        <w:lastRenderedPageBreak/>
+        <w:t xml:space="preserve">For more </w:t>
+      </w:r>
+      <w:proofErr w:type="gramStart"/>
+      <w:r>
+        <w:t>information</w:t>
+      </w:r>
+      <w:proofErr w:type="gramEnd"/>
+      <w:r>
+        <w:t xml:space="preserve"> please refer to </w:t>
+      </w:r>
+      <w:proofErr w:type="spellStart"/>
+      <w:r>
+        <w:t>pandas.read_csv</w:t>
+      </w:r>
+      <w:proofErr w:type="spellEnd"/>
+      <w:r>
+        <w:t xml:space="preserve"> documentation </w:t>
+      </w:r>
+      <w:hyperlink r:id="rId12" w:history="1">
+        <w:r>
+          <w:rPr>
+            <w:rStyle w:val="Hyperlink"/>
+            <w:rFonts w:ascii="Arial" w:hAnsi="Arial"/>
+            <w:shd w:val="clear" w:color="auto" w:fill="00FA00"/>
+          </w:rPr>
+          <w:t>https://pandas.pydata.org/docs/reference/api/pandas.read_csv.html</w:t>
+        </w:r>
+      </w:hyperlink>
+    </w:p>
+    <w:p>
+      <w:pPr>
+        <w:pStyle w:val="L-Bullets"/>
+        <w:rPr>
+          <w:rStyle w:val="P-URL"/>
+        </w:rPr>
+      </w:pPr>
+      <w:r>
+        <w:t xml:space="preserve">For more information on </w:t>
+      </w:r>
+      <w:r>
+        <w:t xml:space="preserve">Python’s </w:t>
+      </w:r>
+      <w:proofErr w:type="spellStart"/>
+      <w:r>
+        <w:t>str</w:t>
+      </w:r>
+      <w:r>
+        <w:t>ptime</w:t>
+      </w:r>
+      <w:proofErr w:type="spellEnd"/>
+      <w:r>
+        <w:t xml:space="preserve"> and </w:t>
+      </w:r>
+      <w:proofErr w:type="spellStart"/>
+      <w:r>
+        <w:t>strftime</w:t>
+      </w:r>
+      <w:proofErr w:type="spellEnd"/>
+      <w:r>
+        <w:t xml:space="preserve"> format codes visit </w:t>
+      </w:r>
+      <w:r>
+        <w:rPr>
+          <w:rStyle w:val="P-URL"/>
+        </w:rPr>
+        <w:t>https://strftime.org</w:t>
+      </w:r>
+    </w:p>
+    <w:p>
+      <w:pPr>
+        <w:pStyle w:val="P-Regular"/>
+        <w:rPr>
+          <w:rStyle w:val="P-URL"/>
+        </w:rPr>
+      </w:pPr>
+    </w:p>
+    <w:p>
       <w:r>
         <w:br w:type="page"/>
       </w:r>
@@ -272,22 +1779,14 @@
       </w:pPr>
       <w:r>
         <w:lastRenderedPageBreak/>
-        <w:t>How it works…</w:t>
-      </w:r>
-    </w:p>
-    <w:p>
-      <w:r>
-        <w:br w:type="page"/>
-      </w:r>
-    </w:p>
+        <w:t>Reading data from an Excel file</w:t>
+      </w:r>
+    </w:p>
+    <w:p/>
     <w:p>
       <w:pPr>
         <w:pStyle w:val="H2-Heading"/>
       </w:pPr>
-      <w:r>
-        <w:lastRenderedPageBreak/>
-        <w:t>There’s more…</w:t>
-      </w:r>
     </w:p>
     <w:sectPr>
       <w:pgSz w:w="12240" w:h="15840" w:code="1"/>
@@ -302,6 +1801,95 @@
 <file path=word/numbering.xml><?xml version="1.0" encoding="utf-8"?>
 <w:numbering xmlns:wpc="http://schemas.microsoft.com/office/word/2010/wordprocessingCanvas" xmlns:cx="http://schemas.microsoft.com/office/drawing/2014/chartex" xmlns:cx1="http://schemas.microsoft.com/office/drawing/2015/9/8/chartex" xmlns:cx2="http://schemas.microsoft.com/office/drawing/2015/10/21/chartex" xmlns:cx3="http://schemas.microsoft.com/office/drawing/2016/5/9/chartex" xmlns:cx4="http://schemas.microsoft.com/office/drawing/2016/5/10/chartex" xmlns:cx5="http://schemas.microsoft.com/office/drawing/2016/5/11/chartex" xmlns:cx6="http://schemas.microsoft.com/office/drawing/2016/5/12/chartex" xmlns:cx7="http://schemas.microsoft.com/office/drawing/2016/5/13/chartex" xmlns:cx8="http://schemas.microsoft.com/office/drawing/2016/5/14/chartex" xmlns:mc="http://schemas.openxmlformats.org/markup-compatibility/2006" xmlns:aink="http://schemas.microsoft.com/office/drawing/2016/ink" xmlns:am3d="http://schemas.microsoft.com/office/drawing/2017/model3d" xmlns:o="urn:schemas-microsoft-com:office:office" xmlns:r="http://schemas.openxmlformats.org/officeDocument/2006/relationships" xmlns:m="http://schemas.openxmlformats.org/officeDocument/2006/math" xmlns:v="urn:schemas-microsoft-com:vml" xmlns:wp14="http://schemas.microsoft.com/office/word/2010/wordprocessingDrawing" xmlns:wp="http://schemas.openxmlformats.org/drawingml/2006/wordprocessingDrawing" xmlns:w10="urn:schemas-microsoft-com:office:word" xmlns:w="http://schemas.openxmlformats.org/wordprocessingml/2006/main" xmlns:w14="http://schemas.microsoft.com/office/word/2010/wordml" xmlns:w15="http://schemas.microsoft.com/office/word/2012/wordml" xmlns:w16cex="http://schemas.microsoft.com/office/word/2018/wordml/cex" xmlns:w16cid="http://schemas.microsoft.com/office/word/2016/wordml/cid" xmlns:w16="http://schemas.microsoft.com/office/word/2018/wordml" xmlns:w16se="http://schemas.microsoft.com/office/word/2015/wordml/symex" xmlns:wpg="http://schemas.microsoft.com/office/word/2010/wordprocessingGroup" xmlns:wpi="http://schemas.microsoft.com/office/word/2010/wordprocessingInk" xmlns:wne="http://schemas.microsoft.com/office/word/2006/wordml" xmlns:wps="http://schemas.microsoft.com/office/word/2010/wordprocessingShape" mc:Ignorable="w14 w15 w16se w16cid w16 w16cex wp14">
   <w:abstractNum w:abstractNumId="0" w15:restartNumberingAfterBreak="0">
+    <w:nsid w:val="2E285FC6"/>
+    <w:multiLevelType w:val="hybridMultilevel"/>
+    <w:tmpl w:val="D180B3E8"/>
+    <w:lvl w:ilvl="0" w:tplc="0409000F">
+      <w:start w:val="1"/>
+      <w:numFmt w:val="decimal"/>
+      <w:lvlText w:val="%1."/>
+      <w:lvlJc w:val="left"/>
+      <w:pPr>
+        <w:ind w:left="720" w:hanging="360"/>
+      </w:pPr>
+      <w:rPr>
+        <w:rFonts w:hint="default"/>
+      </w:rPr>
+    </w:lvl>
+    <w:lvl w:ilvl="1" w:tplc="04090019" w:tentative="1">
+      <w:start w:val="1"/>
+      <w:numFmt w:val="lowerLetter"/>
+      <w:lvlText w:val="%2."/>
+      <w:lvlJc w:val="left"/>
+      <w:pPr>
+        <w:ind w:left="1440" w:hanging="360"/>
+      </w:pPr>
+    </w:lvl>
+    <w:lvl w:ilvl="2" w:tplc="0409001B" w:tentative="1">
+      <w:start w:val="1"/>
+      <w:numFmt w:val="lowerRoman"/>
+      <w:lvlText w:val="%3."/>
+      <w:lvlJc w:val="right"/>
+      <w:pPr>
+        <w:ind w:left="2160" w:hanging="180"/>
+      </w:pPr>
+    </w:lvl>
+    <w:lvl w:ilvl="3" w:tplc="0409000F" w:tentative="1">
+      <w:start w:val="1"/>
+      <w:numFmt w:val="decimal"/>
+      <w:lvlText w:val="%4."/>
+      <w:lvlJc w:val="left"/>
+      <w:pPr>
+        <w:ind w:left="2880" w:hanging="360"/>
+      </w:pPr>
+    </w:lvl>
+    <w:lvl w:ilvl="4" w:tplc="04090019" w:tentative="1">
+      <w:start w:val="1"/>
+      <w:numFmt w:val="lowerLetter"/>
+      <w:lvlText w:val="%5."/>
+      <w:lvlJc w:val="left"/>
+      <w:pPr>
+        <w:ind w:left="3600" w:hanging="360"/>
+      </w:pPr>
+    </w:lvl>
+    <w:lvl w:ilvl="5" w:tplc="0409001B" w:tentative="1">
+      <w:start w:val="1"/>
+      <w:numFmt w:val="lowerRoman"/>
+      <w:lvlText w:val="%6."/>
+      <w:lvlJc w:val="right"/>
+      <w:pPr>
+        <w:ind w:left="4320" w:hanging="180"/>
+      </w:pPr>
+    </w:lvl>
+    <w:lvl w:ilvl="6" w:tplc="0409000F" w:tentative="1">
+      <w:start w:val="1"/>
+      <w:numFmt w:val="decimal"/>
+      <w:lvlText w:val="%7."/>
+      <w:lvlJc w:val="left"/>
+      <w:pPr>
+        <w:ind w:left="5040" w:hanging="360"/>
+      </w:pPr>
+    </w:lvl>
+    <w:lvl w:ilvl="7" w:tplc="04090019" w:tentative="1">
+      <w:start w:val="1"/>
+      <w:numFmt w:val="lowerLetter"/>
+      <w:lvlText w:val="%8."/>
+      <w:lvlJc w:val="left"/>
+      <w:pPr>
+        <w:ind w:left="5760" w:hanging="360"/>
+      </w:pPr>
+    </w:lvl>
+    <w:lvl w:ilvl="8" w:tplc="0409001B" w:tentative="1">
+      <w:start w:val="1"/>
+      <w:numFmt w:val="lowerRoman"/>
+      <w:lvlText w:val="%9."/>
+      <w:lvlJc w:val="right"/>
+      <w:pPr>
+        <w:ind w:left="6480" w:hanging="180"/>
+      </w:pPr>
+    </w:lvl>
+  </w:abstractNum>
+  <w:abstractNum w:abstractNumId="1" w15:restartNumberingAfterBreak="0">
     <w:nsid w:val="3CA13C70"/>
     <w:multiLevelType w:val="hybridMultilevel"/>
     <w:tmpl w:val="DCB0E642"/>
@@ -415,7 +2003,96 @@
       </w:rPr>
     </w:lvl>
   </w:abstractNum>
-  <w:abstractNum w:abstractNumId="1" w15:restartNumberingAfterBreak="0">
+  <w:abstractNum w:abstractNumId="2" w15:restartNumberingAfterBreak="0">
+    <w:nsid w:val="57314A25"/>
+    <w:multiLevelType w:val="hybridMultilevel"/>
+    <w:tmpl w:val="4EDE0AC0"/>
+    <w:lvl w:ilvl="0" w:tplc="0409000F">
+      <w:start w:val="1"/>
+      <w:numFmt w:val="decimal"/>
+      <w:lvlText w:val="%1."/>
+      <w:lvlJc w:val="left"/>
+      <w:pPr>
+        <w:ind w:left="720" w:hanging="360"/>
+      </w:pPr>
+      <w:rPr>
+        <w:rFonts w:hint="default"/>
+      </w:rPr>
+    </w:lvl>
+    <w:lvl w:ilvl="1" w:tplc="04090019" w:tentative="1">
+      <w:start w:val="1"/>
+      <w:numFmt w:val="lowerLetter"/>
+      <w:lvlText w:val="%2."/>
+      <w:lvlJc w:val="left"/>
+      <w:pPr>
+        <w:ind w:left="1440" w:hanging="360"/>
+      </w:pPr>
+    </w:lvl>
+    <w:lvl w:ilvl="2" w:tplc="0409001B" w:tentative="1">
+      <w:start w:val="1"/>
+      <w:numFmt w:val="lowerRoman"/>
+      <w:lvlText w:val="%3."/>
+      <w:lvlJc w:val="right"/>
+      <w:pPr>
+        <w:ind w:left="2160" w:hanging="180"/>
+      </w:pPr>
+    </w:lvl>
+    <w:lvl w:ilvl="3" w:tplc="0409000F" w:tentative="1">
+      <w:start w:val="1"/>
+      <w:numFmt w:val="decimal"/>
+      <w:lvlText w:val="%4."/>
+      <w:lvlJc w:val="left"/>
+      <w:pPr>
+        <w:ind w:left="2880" w:hanging="360"/>
+      </w:pPr>
+    </w:lvl>
+    <w:lvl w:ilvl="4" w:tplc="04090019" w:tentative="1">
+      <w:start w:val="1"/>
+      <w:numFmt w:val="lowerLetter"/>
+      <w:lvlText w:val="%5."/>
+      <w:lvlJc w:val="left"/>
+      <w:pPr>
+        <w:ind w:left="3600" w:hanging="360"/>
+      </w:pPr>
+    </w:lvl>
+    <w:lvl w:ilvl="5" w:tplc="0409001B" w:tentative="1">
+      <w:start w:val="1"/>
+      <w:numFmt w:val="lowerRoman"/>
+      <w:lvlText w:val="%6."/>
+      <w:lvlJc w:val="right"/>
+      <w:pPr>
+        <w:ind w:left="4320" w:hanging="180"/>
+      </w:pPr>
+    </w:lvl>
+    <w:lvl w:ilvl="6" w:tplc="0409000F" w:tentative="1">
+      <w:start w:val="1"/>
+      <w:numFmt w:val="decimal"/>
+      <w:lvlText w:val="%7."/>
+      <w:lvlJc w:val="left"/>
+      <w:pPr>
+        <w:ind w:left="5040" w:hanging="360"/>
+      </w:pPr>
+    </w:lvl>
+    <w:lvl w:ilvl="7" w:tplc="04090019" w:tentative="1">
+      <w:start w:val="1"/>
+      <w:numFmt w:val="lowerLetter"/>
+      <w:lvlText w:val="%8."/>
+      <w:lvlJc w:val="left"/>
+      <w:pPr>
+        <w:ind w:left="5760" w:hanging="360"/>
+      </w:pPr>
+    </w:lvl>
+    <w:lvl w:ilvl="8" w:tplc="0409001B" w:tentative="1">
+      <w:start w:val="1"/>
+      <w:numFmt w:val="lowerRoman"/>
+      <w:lvlText w:val="%9."/>
+      <w:lvlJc w:val="right"/>
+      <w:pPr>
+        <w:ind w:left="6480" w:hanging="180"/>
+      </w:pPr>
+    </w:lvl>
+  </w:abstractNum>
+  <w:abstractNum w:abstractNumId="3" w15:restartNumberingAfterBreak="0">
     <w:nsid w:val="590F57DF"/>
     <w:multiLevelType w:val="hybridMultilevel"/>
     <w:tmpl w:val="68E455B2"/>
@@ -509,28 +2186,43 @@
     </w:lvl>
   </w:abstractNum>
   <w:num w:numId="1">
-    <w:abstractNumId w:val="0"/>
+    <w:abstractNumId w:val="1"/>
   </w:num>
   <w:num w:numId="2">
-    <w:abstractNumId w:val="1"/>
+    <w:abstractNumId w:val="3"/>
     <w:lvlOverride w:ilvl="0">
       <w:startOverride w:val="1"/>
     </w:lvlOverride>
   </w:num>
   <w:num w:numId="3">
-    <w:abstractNumId w:val="1"/>
+    <w:abstractNumId w:val="3"/>
     <w:lvlOverride w:ilvl="0">
       <w:startOverride w:val="1"/>
     </w:lvlOverride>
   </w:num>
   <w:num w:numId="4">
-    <w:abstractNumId w:val="1"/>
+    <w:abstractNumId w:val="3"/>
     <w:lvlOverride w:ilvl="0">
       <w:startOverride w:val="1"/>
     </w:lvlOverride>
   </w:num>
   <w:num w:numId="5">
-    <w:abstractNumId w:val="1"/>
+    <w:abstractNumId w:val="3"/>
+    <w:lvlOverride w:ilvl="0">
+      <w:startOverride w:val="1"/>
+    </w:lvlOverride>
+  </w:num>
+  <w:num w:numId="6">
+    <w:abstractNumId w:val="2"/>
+  </w:num>
+  <w:num w:numId="7">
+    <w:abstractNumId w:val="0"/>
+  </w:num>
+  <w:num w:numId="8">
+    <w:abstractNumId w:val="3"/>
+  </w:num>
+  <w:num w:numId="9">
+    <w:abstractNumId w:val="3"/>
     <w:lvlOverride w:ilvl="0">
       <w:startOverride w:val="1"/>
     </w:lvlOverride>
@@ -1118,7 +2810,6 @@
   <w:style w:type="character" w:default="1" w:styleId="DefaultParagraphFont">
     <w:name w:val="Default Paragraph Font"/>
     <w:uiPriority w:val="1"/>
-    <w:semiHidden/>
     <w:unhideWhenUsed/>
   </w:style>
   <w:style w:type="table" w:default="1" w:styleId="TableNormal">
@@ -1709,7 +3400,6 @@
     <w:basedOn w:val="Normal"/>
     <w:link w:val="HTMLPreformattedChar"/>
     <w:uiPriority w:val="99"/>
-    <w:semiHidden/>
     <w:unhideWhenUsed/>
     <w:rsid w:val="00415ED3"/>
     <w:pPr>
@@ -1744,7 +3434,6 @@
     <w:basedOn w:val="DefaultParagraphFont"/>
     <w:link w:val="HTMLPreformatted"/>
     <w:uiPriority w:val="99"/>
-    <w:semiHidden/>
     <w:rsid w:val="00415ED3"/>
     <w:rPr>
       <w:rFonts w:ascii="Courier New" w:eastAsia="Times New Roman" w:hAnsi="Courier New" w:cs="Courier New"/>
@@ -2255,9 +3944,7 @@
 </file>
 
 <file path=customXml/item2.xml><?xml version="1.0" encoding="utf-8"?>
-<p:properties xmlns:p="http://schemas.microsoft.com/office/2006/metadata/properties" xmlns:xsi="http://www.w3.org/2001/XMLSchema-instance" xmlns:pc="http://schemas.microsoft.com/office/infopath/2007/PartnerControls">
-  <documentManagement/>
-</p:properties>
+<b:Sources xmlns:b="http://schemas.openxmlformats.org/officeDocument/2006/bibliography" xmlns="http://schemas.openxmlformats.org/officeDocument/2006/bibliography" SelectedStyle="\APASixthEditionOfficeOnline.xsl" StyleName="APA" Version="6"/>
 </file>
 
 <file path=customXml/item3.xml><?xml version="1.0" encoding="utf-8"?>
@@ -2270,7 +3957,9 @@
 </file>
 
 <file path=customXml/item4.xml><?xml version="1.0" encoding="utf-8"?>
-<b:Sources xmlns:b="http://schemas.openxmlformats.org/officeDocument/2006/bibliography" xmlns="http://schemas.openxmlformats.org/officeDocument/2006/bibliography" SelectedStyle="\APASixthEditionOfficeOnline.xsl" StyleName="APA" Version="6"/>
+<p:properties xmlns:p="http://schemas.microsoft.com/office/2006/metadata/properties" xmlns:xsi="http://www.w3.org/2001/XMLSchema-instance" xmlns:pc="http://schemas.microsoft.com/office/infopath/2007/PartnerControls">
+  <documentManagement/>
+</p:properties>
 </file>
 
 <file path=customXml/itemProps1.xml><?xml version="1.0" encoding="utf-8"?>
@@ -2293,10 +3982,9 @@
 </file>
 
 <file path=customXml/itemProps2.xml><?xml version="1.0" encoding="utf-8"?>
-<ds:datastoreItem xmlns:ds="http://schemas.openxmlformats.org/officeDocument/2006/customXml" ds:itemID="{E870011E-0B13-4DB0-A1F0-6B8F864CF772}">
+<ds:datastoreItem xmlns:ds="http://schemas.openxmlformats.org/officeDocument/2006/customXml" ds:itemID="{FA863772-4A8C-446D-881D-452E1322DC79}">
   <ds:schemaRefs>
-    <ds:schemaRef ds:uri="http://schemas.microsoft.com/office/2006/metadata/properties"/>
-    <ds:schemaRef ds:uri="http://schemas.microsoft.com/office/infopath/2007/PartnerControls"/>
+    <ds:schemaRef ds:uri="http://schemas.openxmlformats.org/officeDocument/2006/bibliography"/>
   </ds:schemaRefs>
 </ds:datastoreItem>
 </file>
@@ -2310,9 +3998,10 @@
 </file>
 
 <file path=customXml/itemProps4.xml><?xml version="1.0" encoding="utf-8"?>
-<ds:datastoreItem xmlns:ds="http://schemas.openxmlformats.org/officeDocument/2006/customXml" ds:itemID="{FA863772-4A8C-446D-881D-452E1322DC79}">
+<ds:datastoreItem xmlns:ds="http://schemas.openxmlformats.org/officeDocument/2006/customXml" ds:itemID="{E870011E-0B13-4DB0-A1F0-6B8F864CF772}">
   <ds:schemaRefs>
-    <ds:schemaRef ds:uri="http://schemas.openxmlformats.org/officeDocument/2006/bibliography"/>
+    <ds:schemaRef ds:uri="http://schemas.microsoft.com/office/2006/metadata/properties"/>
+    <ds:schemaRef ds:uri="http://schemas.microsoft.com/office/infopath/2007/PartnerControls"/>
   </ds:schemaRefs>
 </ds:datastoreItem>
 </file>
</xml_diff>

<commit_message>
WIP Chapter 2 and Jupyter Notebook
</commit_message>
<xml_diff>
--- a/Chapters/Ch2/Chapter 2 Draft.docx
+++ b/Chapters/Ch2/Chapter 2 Draft.docx
@@ -38,14 +38,12 @@
       <w:r>
         <w:t xml:space="preserve">In this chapter we will use the </w:t>
       </w:r>
-      <w:proofErr w:type="gramStart"/>
       <w:r>
         <w:rPr>
           <w:rStyle w:val="P-Code"/>
         </w:rPr>
         <w:t>pandas</w:t>
       </w:r>
-      <w:proofErr w:type="gramEnd"/>
       <w:r>
         <w:t xml:space="preserve"> library to read different types of files that holds time series data. We will examine the different parameters available that we can leverage to ensure that our time series data is read in properly. </w:t>
       </w:r>
@@ -79,13 +77,8 @@
       <w:pPr>
         <w:pStyle w:val="P-Source"/>
       </w:pPr>
-      <w:proofErr w:type="spellStart"/>
-      <w:r>
-        <w:t>conda</w:t>
-      </w:r>
-      <w:proofErr w:type="spellEnd"/>
-      <w:r>
-        <w:t xml:space="preserve"> install pandas=1.2.3</w:t>
+      <w:r>
+        <w:t>conda install pandas=1.2.3</w:t>
       </w:r>
     </w:p>
     <w:p>
@@ -138,19 +131,11 @@
       <w:r>
         <w:t xml:space="preserve">We will be using </w:t>
       </w:r>
-      <w:proofErr w:type="spellStart"/>
       <w:r>
         <w:rPr>
           <w:rStyle w:val="P-Italics"/>
         </w:rPr>
-        <w:t>pandas.read_csv</w:t>
-      </w:r>
-      <w:proofErr w:type="spellEnd"/>
-      <w:r>
-        <w:rPr>
-          <w:rStyle w:val="P-Italics"/>
-        </w:rPr>
-        <w:t>()</w:t>
+        <w:t>pandas.read_csv()</w:t>
       </w:r>
       <w:r>
         <w:t xml:space="preserve"> function and examine the different options provided to us to ensure the data read is suitable for further analysis related to time series data. We will also look into how to create a datetime index from the data that we are reading</w:t>
@@ -165,6 +150,9 @@
       </w:pPr>
       <w:r>
         <w:t>Getting Read</w:t>
+      </w:r>
+      <w:r>
+        <w:t>y</w:t>
       </w:r>
     </w:p>
     <w:p>
@@ -385,15 +373,7 @@
         <w:t xml:space="preserve">&gt;&gt;&gt; </w:t>
       </w:r>
       <w:r>
-        <w:t xml:space="preserve">from </w:t>
-      </w:r>
-      <w:proofErr w:type="spellStart"/>
-      <w:r>
-        <w:t>pathlib</w:t>
-      </w:r>
-      <w:proofErr w:type="spellEnd"/>
-      <w:r>
-        <w:t xml:space="preserve"> import Path</w:t>
+        <w:t>from pathlib import Path</w:t>
       </w:r>
     </w:p>
     <w:p>
@@ -403,13 +383,8 @@
       <w:r>
         <w:t xml:space="preserve">&gt;&gt;&gt; </w:t>
       </w:r>
-      <w:proofErr w:type="spellStart"/>
-      <w:r>
-        <w:t>Path.cwd</w:t>
-      </w:r>
-      <w:proofErr w:type="spellEnd"/>
-      <w:r>
-        <w:t>()</w:t>
+      <w:r>
+        <w:t>Path.cwd()</w:t>
       </w:r>
     </w:p>
     <w:p>
@@ -436,13 +411,8 @@
       <w:r>
         <w:t xml:space="preserve">&gt;&gt;&gt; </w:t>
       </w:r>
-      <w:proofErr w:type="spellStart"/>
-      <w:r>
-        <w:t>filepath</w:t>
-      </w:r>
-      <w:proofErr w:type="spellEnd"/>
-      <w:r>
-        <w:t xml:space="preserve"> = </w:t>
+      <w:r>
+        <w:t xml:space="preserve">filepath = </w:t>
       </w:r>
       <w:r>
         <w:t>Path('datasets/boxofficemojo_avengers_endgame.csv')</w:t>
@@ -463,111 +433,54 @@
       <w:r>
         <w:t xml:space="preserve">Read our CSV file using </w:t>
       </w:r>
-      <w:proofErr w:type="spellStart"/>
       <w:r>
         <w:rPr>
           <w:rStyle w:val="P-Code"/>
         </w:rPr>
-        <w:t>pandas.read_csv</w:t>
-      </w:r>
-      <w:proofErr w:type="spellEnd"/>
-      <w:r>
-        <w:rPr>
-          <w:rStyle w:val="P-Code"/>
-        </w:rPr>
-        <w:t>()</w:t>
-      </w:r>
-    </w:p>
-    <w:p>
-      <w:pPr>
-        <w:pStyle w:val="P-Source"/>
-      </w:pPr>
-      <w:r>
-        <w:t xml:space="preserve">&gt;&gt;&gt; </w:t>
-      </w:r>
-      <w:proofErr w:type="spellStart"/>
-      <w:r>
-        <w:t>ts</w:t>
-      </w:r>
-      <w:proofErr w:type="spellEnd"/>
-      <w:r>
-        <w:t xml:space="preserve"> = </w:t>
-      </w:r>
-      <w:proofErr w:type="spellStart"/>
-      <w:r>
-        <w:t>pd.read_csv</w:t>
-      </w:r>
-      <w:proofErr w:type="spellEnd"/>
-      <w:r>
-        <w:t>(</w:t>
-      </w:r>
-      <w:proofErr w:type="spellStart"/>
+        <w:t>pandas.read_csv()</w:t>
+      </w:r>
+    </w:p>
+    <w:p>
+      <w:pPr>
+        <w:pStyle w:val="P-Source"/>
+      </w:pPr>
+      <w:r>
+        <w:t xml:space="preserve">&gt;&gt;&gt; ts = </w:t>
+      </w:r>
+      <w:r>
+        <w:t>pd.read_csv(</w:t>
+      </w:r>
       <w:r>
         <w:t>filepath_or_buffer</w:t>
       </w:r>
-      <w:proofErr w:type="spellEnd"/>
       <w:r>
         <w:t>=</w:t>
       </w:r>
-      <w:proofErr w:type="spellStart"/>
-      <w:r>
-        <w:t>filepath</w:t>
-      </w:r>
-      <w:proofErr w:type="spellEnd"/>
+      <w:r>
+        <w:t xml:space="preserve">filepath, </w:t>
+      </w:r>
+      <w:r>
+        <w:t>sep=','</w:t>
+      </w:r>
       <w:r>
         <w:t xml:space="preserve">, </w:t>
       </w:r>
-      <w:proofErr w:type="spellStart"/>
-      <w:r>
-        <w:t>sep</w:t>
-      </w:r>
-      <w:proofErr w:type="spellEnd"/>
-      <w:r>
-        <w:t>=','</w:t>
-      </w:r>
-      <w:r>
-        <w:t xml:space="preserve">, </w:t>
-      </w:r>
-      <w:r>
-        <w:t xml:space="preserve">header=0, </w:t>
-      </w:r>
-      <w:proofErr w:type="spellStart"/>
-      <w:r>
-        <w:t>parse_dates</w:t>
-      </w:r>
-      <w:proofErr w:type="spellEnd"/>
-      <w:r>
-        <w:t>=[</w:t>
+      <w:r>
+        <w:t>header=0, parse_dates=[</w:t>
       </w:r>
       <w:r>
         <w:t>0</w:t>
       </w:r>
       <w:r>
-        <w:t xml:space="preserve">], </w:t>
-      </w:r>
-      <w:proofErr w:type="spellStart"/>
-      <w:r>
-        <w:t>index_col</w:t>
-      </w:r>
-      <w:proofErr w:type="spellEnd"/>
-      <w:r>
-        <w:t>=0)</w:t>
-      </w:r>
-    </w:p>
-    <w:p>
-      <w:pPr>
-        <w:pStyle w:val="P-Source"/>
-      </w:pPr>
-      <w:r>
-        <w:t xml:space="preserve">&gt;&gt;&gt; </w:t>
-      </w:r>
-      <w:proofErr w:type="spellStart"/>
-      <w:r>
-        <w:t>ts.head</w:t>
-      </w:r>
-      <w:proofErr w:type="spellEnd"/>
-      <w:r>
-        <w:t>()</w:t>
+        <w:t>], index_col=0)</w:t>
+      </w:r>
+    </w:p>
+    <w:p>
+      <w:pPr>
+        <w:pStyle w:val="P-Source"/>
+      </w:pPr>
+      <w:r>
+        <w:t>&gt;&gt;&gt; ts.head()</w:t>
       </w:r>
     </w:p>
     <w:p>
@@ -647,15 +560,7 @@
         <w:pStyle w:val="L-Regular"/>
       </w:pPr>
       <w:r>
-        <w:t xml:space="preserve">In </w:t>
-      </w:r>
-      <w:proofErr w:type="spellStart"/>
-      <w:r>
-        <w:t>Jupyter</w:t>
-      </w:r>
-      <w:proofErr w:type="spellEnd"/>
-      <w:r>
-        <w:t xml:space="preserve"> a nicer display which would appear like this</w:t>
+        <w:t>In Jupyter a nicer display which would appear like this</w:t>
       </w:r>
     </w:p>
     <w:p>
@@ -726,13 +631,8 @@
         <w:pStyle w:val="P-Source"/>
       </w:pPr>
       <w:r>
-        <w:t xml:space="preserve">&gt;&gt;&gt; </w:t>
-      </w:r>
-      <w:proofErr w:type="spellStart"/>
-      <w:r>
-        <w:t>ts.index</w:t>
-      </w:r>
-      <w:proofErr w:type="spellEnd"/>
+        <w:t>&gt;&gt;&gt; ts.index</w:t>
+      </w:r>
     </w:p>
     <w:p>
       <w:pPr>
@@ -751,13 +651,8 @@
       <w:pPr>
         <w:pStyle w:val="P-Source"/>
       </w:pPr>
-      <w:proofErr w:type="spellStart"/>
-      <w:r>
-        <w:t>DatetimeIndex</w:t>
-      </w:r>
-      <w:proofErr w:type="spellEnd"/>
-      <w:r>
-        <w:t>(['2019-04-26', '2019-04-27', '2019-04-28', '2019-04-29',</w:t>
+      <w:r>
+        <w:t>DatetimeIndex(['2019-04-26', '2019-04-27', '2019-04-28', '2019-04-29',</w:t>
       </w:r>
     </w:p>
     <w:p>
@@ -813,23 +708,7 @@
         <w:pStyle w:val="P-Source"/>
       </w:pPr>
       <w:r>
-        <w:t xml:space="preserve">              </w:t>
-      </w:r>
-      <w:proofErr w:type="spellStart"/>
-      <w:r>
-        <w:t>dtype</w:t>
-      </w:r>
-      <w:proofErr w:type="spellEnd"/>
-      <w:r>
-        <w:t xml:space="preserve">='datetime64[ns]', name='Date', length=140, </w:t>
-      </w:r>
-      <w:proofErr w:type="spellStart"/>
-      <w:r>
-        <w:t>freq</w:t>
-      </w:r>
-      <w:proofErr w:type="spellEnd"/>
-      <w:r>
-        <w:t>=None)</w:t>
+        <w:t xml:space="preserve">              dtype='datetime64[ns]', name='Date', length=140, freq=None)</w:t>
       </w:r>
     </w:p>
     <w:p>
@@ -853,27 +732,17 @@
     <w:p>
       <w:r>
         <w:lastRenderedPageBreak/>
-        <w:t xml:space="preserve">We were able to read the CSV file, convert the data column from a string object to a datetime object and set it as an index to the </w:t>
-      </w:r>
-      <w:proofErr w:type="spellStart"/>
-      <w:r>
-        <w:t>dataframe</w:t>
-      </w:r>
-      <w:proofErr w:type="spellEnd"/>
-      <w:r>
-        <w:t xml:space="preserve"> all in one step.</w:t>
+        <w:t>We were able to read the CSV file, convert the data column from a string object to a datetime object and set it as an index to the dataframe all in one step.</w:t>
       </w:r>
       <w:r>
         <w:t xml:space="preserve"> We leveraged the built-in </w:t>
       </w:r>
-      <w:proofErr w:type="spellStart"/>
       <w:r>
         <w:rPr>
           <w:rStyle w:val="P-Italics"/>
         </w:rPr>
         <w:t>parse_dates</w:t>
       </w:r>
-      <w:proofErr w:type="spellEnd"/>
       <w:r>
         <w:t xml:space="preserve"> argument and specified which column we are interested in. In this case, the first column [0]. We then set that column, after being parsed to datetime, as an index.</w:t>
       </w:r>
@@ -887,14 +756,12 @@
       <w:pPr>
         <w:pStyle w:val="L-Bullets"/>
       </w:pPr>
-      <w:proofErr w:type="spellStart"/>
       <w:r>
         <w:rPr>
           <w:rStyle w:val="P-Bold"/>
         </w:rPr>
         <w:t>filepath_or_buffer</w:t>
       </w:r>
-      <w:proofErr w:type="spellEnd"/>
       <w:r>
         <w:t>: here we specify our file path. This can also be a URL.</w:t>
       </w:r>
@@ -903,14 +770,12 @@
       <w:pPr>
         <w:pStyle w:val="L-Bullets"/>
       </w:pPr>
-      <w:proofErr w:type="spellStart"/>
       <w:r>
         <w:rPr>
           <w:rStyle w:val="P-Bold"/>
         </w:rPr>
         <w:t>sep</w:t>
       </w:r>
-      <w:proofErr w:type="spellEnd"/>
       <w:r>
         <w:t>: takes a string to specify the delimiter to use, and the default is “,” which assumes comma separated values</w:t>
       </w:r>
@@ -918,23 +783,7 @@
         <w:t xml:space="preserve"> </w:t>
       </w:r>
       <w:r>
-        <w:t xml:space="preserve">(csv). If the file is separated by another delimiter this can be replaced </w:t>
-      </w:r>
-      <w:proofErr w:type="gramStart"/>
-      <w:r>
-        <w:t>e.g.</w:t>
-      </w:r>
-      <w:proofErr w:type="gramEnd"/>
-      <w:r>
-        <w:t xml:space="preserve"> </w:t>
-      </w:r>
-      <w:proofErr w:type="spellStart"/>
-      <w:r>
-        <w:t>sep</w:t>
-      </w:r>
-      <w:proofErr w:type="spellEnd"/>
-      <w:r>
-        <w:t>-“|”</w:t>
+        <w:t>(csv). If the file is separated by another delimiter this can be replaced e.g. sep-“|”</w:t>
       </w:r>
     </w:p>
     <w:p>
@@ -946,15 +795,7 @@
         </w:numPr>
       </w:pPr>
       <w:r>
-        <w:t xml:space="preserve">Another alias to </w:t>
-      </w:r>
-      <w:proofErr w:type="spellStart"/>
-      <w:r>
-        <w:t>sep</w:t>
-      </w:r>
-      <w:proofErr w:type="spellEnd"/>
-      <w:r>
-        <w:t xml:space="preserve"> is delimiter which can be used as well as an argument</w:t>
+        <w:t>Another alias to sep is delimiter which can be used as well as an argument</w:t>
       </w:r>
     </w:p>
     <w:p>
@@ -968,29 +809,19 @@
         <w:t>header</w:t>
       </w:r>
       <w:r>
-        <w:t>: in this case we specified that the first row (0) contains the header information. The default value is “</w:t>
-      </w:r>
-      <w:proofErr w:type="gramStart"/>
-      <w:r>
-        <w:t>infer</w:t>
-      </w:r>
-      <w:proofErr w:type="gramEnd"/>
-      <w:r>
-        <w:t>” which usually works as is.</w:t>
+        <w:t>: in this case we specified that the first row (0) contains the header information. The default value is “infer” which usually works as is.</w:t>
       </w:r>
     </w:p>
     <w:p>
       <w:pPr>
         <w:pStyle w:val="L-Bullets"/>
       </w:pPr>
-      <w:proofErr w:type="spellStart"/>
       <w:r>
         <w:rPr>
           <w:rStyle w:val="P-Bold"/>
         </w:rPr>
         <w:t>parse_dates</w:t>
       </w:r>
-      <w:proofErr w:type="spellEnd"/>
       <w:r>
         <w:t xml:space="preserve">: here we </w:t>
       </w:r>
@@ -1000,14 +831,12 @@
       <w:r>
         <w:t xml:space="preserve"> that the first column (0) is the column we are </w:t>
       </w:r>
-      <w:proofErr w:type="spellStart"/>
       <w:r>
         <w:rPr>
           <w:rStyle w:val="P-Bold"/>
         </w:rPr>
         <w:t>intersted</w:t>
       </w:r>
-      <w:proofErr w:type="spellEnd"/>
       <w:r>
         <w:t xml:space="preserve"> in parsing. The argument takes a list of columns e.g. [0,3] indicating first column indexed at 0, and fourth column indexed at 3. </w:t>
       </w:r>
@@ -1024,39 +853,30 @@
       <w:r>
         <w:t xml:space="preserve">There are situations were </w:t>
       </w:r>
-      <w:proofErr w:type="spellStart"/>
       <w:r>
         <w:rPr>
           <w:rStyle w:val="P-Italics"/>
         </w:rPr>
         <w:t>parse_dates</w:t>
       </w:r>
-      <w:proofErr w:type="spellEnd"/>
       <w:r>
         <w:t xml:space="preserve"> may not be sufficient or may not produce the desired results. In most cases, were it fails, the column</w:t>
       </w:r>
       <w:r>
         <w:t xml:space="preserve"> will be returned </w:t>
       </w:r>
-      <w:proofErr w:type="gramStart"/>
       <w:r>
         <w:t>unchanged</w:t>
       </w:r>
       <w:r>
-        <w:t>.</w:t>
-      </w:r>
-      <w:proofErr w:type="gramEnd"/>
-      <w:r>
-        <w:t xml:space="preserve"> This where we the </w:t>
-      </w:r>
-      <w:proofErr w:type="spellStart"/>
+        <w:t xml:space="preserve">. This where we the </w:t>
+      </w:r>
       <w:r>
         <w:rPr>
           <w:rStyle w:val="P-Italics"/>
         </w:rPr>
         <w:t>date_parser</w:t>
       </w:r>
-      <w:proofErr w:type="spellEnd"/>
       <w:r>
         <w:t xml:space="preserve"> comes in handy. </w:t>
       </w:r>
@@ -1084,105 +904,37 @@
       <w:r>
         <w:t xml:space="preserve">&gt;&gt;&gt; </w:t>
       </w:r>
-      <w:proofErr w:type="spellStart"/>
-      <w:r>
-        <w:t>date_parser</w:t>
-      </w:r>
-      <w:proofErr w:type="spellEnd"/>
-      <w:r>
-        <w:t xml:space="preserve"> = lambda x: </w:t>
-      </w:r>
-      <w:proofErr w:type="spellStart"/>
-      <w:r>
-        <w:t>datetime.strptime</w:t>
-      </w:r>
-      <w:proofErr w:type="spellEnd"/>
-      <w:r>
-        <w:t>(x, "%b %d, %Y")</w:t>
-      </w:r>
-    </w:p>
-    <w:p>
-      <w:pPr>
-        <w:pStyle w:val="P-Source"/>
-      </w:pPr>
-      <w:r>
-        <w:t xml:space="preserve">&gt;&gt;&gt; </w:t>
-      </w:r>
-      <w:proofErr w:type="spellStart"/>
-      <w:r>
-        <w:t>ts</w:t>
-      </w:r>
-      <w:proofErr w:type="spellEnd"/>
-      <w:r>
-        <w:t xml:space="preserve"> = </w:t>
-      </w:r>
-      <w:proofErr w:type="spellStart"/>
-      <w:r>
-        <w:t>pd.read_csv</w:t>
-      </w:r>
-      <w:proofErr w:type="spellEnd"/>
-      <w:r>
-        <w:t>(</w:t>
-      </w:r>
-      <w:proofErr w:type="spellStart"/>
+      <w:r>
+        <w:t>date_parser = lambda x: datetime.strptime(x, "%b %d, %Y")</w:t>
+      </w:r>
+    </w:p>
+    <w:p>
+      <w:pPr>
+        <w:pStyle w:val="P-Source"/>
+      </w:pPr>
+      <w:r>
+        <w:t>&gt;&gt;&gt; ts = pd.read_csv(</w:t>
+      </w:r>
       <w:r>
         <w:t>filepath_or_buffer</w:t>
       </w:r>
       <w:r>
-        <w:t>filepath</w:t>
-      </w:r>
-      <w:proofErr w:type="spellEnd"/>
+        <w:t xml:space="preserve">filepath, </w:t>
+      </w:r>
+      <w:r>
+        <w:t>sep=','</w:t>
+      </w:r>
       <w:r>
         <w:t xml:space="preserve">, </w:t>
       </w:r>
-      <w:proofErr w:type="spellStart"/>
-      <w:r>
-        <w:t>sep</w:t>
-      </w:r>
-      <w:proofErr w:type="spellEnd"/>
-      <w:r>
-        <w:t>=','</w:t>
-      </w:r>
-      <w:r>
-        <w:t xml:space="preserve">, </w:t>
-      </w:r>
-      <w:r>
-        <w:t xml:space="preserve">header=0, </w:t>
-      </w:r>
-      <w:proofErr w:type="spellStart"/>
-      <w:r>
-        <w:t>index_col</w:t>
-      </w:r>
-      <w:proofErr w:type="spellEnd"/>
-      <w:r>
-        <w:t>=0,</w:t>
-      </w:r>
-      <w:r>
-        <w:t xml:space="preserve"> </w:t>
-      </w:r>
-      <w:proofErr w:type="spellStart"/>
-      <w:r>
-        <w:t>parse_dates</w:t>
-      </w:r>
-      <w:proofErr w:type="spellEnd"/>
-      <w:r>
-        <w:t xml:space="preserve">=[0], </w:t>
-      </w:r>
-      <w:proofErr w:type="spellStart"/>
-      <w:r>
-        <w:t>date_parser</w:t>
-      </w:r>
-      <w:proofErr w:type="spellEnd"/>
-      <w:r>
-        <w:t>=</w:t>
-      </w:r>
-      <w:proofErr w:type="spellStart"/>
-      <w:r>
-        <w:t>date_parser</w:t>
-      </w:r>
-      <w:proofErr w:type="spellEnd"/>
-      <w:r>
-        <w:t>)</w:t>
+      <w:r>
+        <w:t>header=0, index_col=0,</w:t>
+      </w:r>
+      <w:r>
+        <w:t xml:space="preserve"> parse_dates=[0], </w:t>
+      </w:r>
+      <w:r>
+        <w:t>date_parser=date_parser)</w:t>
       </w:r>
     </w:p>
     <w:p>
@@ -1209,25 +961,21 @@
       <w:r>
         <w:t xml:space="preserve">Since the date is coming as text in the format “Apr 26, 2019”, we will need to use the </w:t>
       </w:r>
-      <w:proofErr w:type="spellStart"/>
       <w:r>
         <w:rPr>
           <w:rStyle w:val="P-Italics"/>
         </w:rPr>
         <w:t>date_parser</w:t>
       </w:r>
-      <w:proofErr w:type="spellEnd"/>
       <w:r>
         <w:t xml:space="preserve"> argument in </w:t>
       </w:r>
-      <w:proofErr w:type="spellStart"/>
       <w:r>
         <w:rPr>
           <w:rStyle w:val="P-Italics"/>
         </w:rPr>
         <w:t>pandas.read_csv</w:t>
       </w:r>
-      <w:proofErr w:type="spellEnd"/>
       <w:r>
         <w:t xml:space="preserve"> to convert the sequence of string </w:t>
       </w:r>
@@ -1235,14 +983,12 @@
         <w:lastRenderedPageBreak/>
         <w:t xml:space="preserve">columns to an array of datetime instances. The </w:t>
       </w:r>
-      <w:proofErr w:type="spellStart"/>
       <w:r>
         <w:rPr>
           <w:rStyle w:val="P-Italics"/>
         </w:rPr>
         <w:t>date_parser</w:t>
       </w:r>
-      <w:proofErr w:type="spellEnd"/>
       <w:r>
         <w:t xml:space="preserve"> argument, which is </w:t>
       </w:r>
@@ -1273,81 +1019,51 @@
       <w:r>
         <w:t xml:space="preserve">Using </w:t>
       </w:r>
-      <w:proofErr w:type="spellStart"/>
       <w:r>
         <w:rPr>
           <w:rStyle w:val="P-Italics"/>
         </w:rPr>
         <w:t>datetime.strptime</w:t>
       </w:r>
-      <w:proofErr w:type="spellEnd"/>
       <w:r>
         <w:t xml:space="preserve"> </w:t>
       </w:r>
       <w:r>
         <w:t xml:space="preserve">to create a datetime object from a string. Here we create a lambda function that we can later pass to </w:t>
       </w:r>
-      <w:proofErr w:type="spellStart"/>
       <w:r>
         <w:rPr>
           <w:rStyle w:val="P-Italics"/>
         </w:rPr>
         <w:t>date_parser</w:t>
       </w:r>
-      <w:proofErr w:type="spellEnd"/>
       <w:r>
         <w:t xml:space="preserve"> argument in the </w:t>
       </w:r>
-      <w:proofErr w:type="spellStart"/>
       <w:r>
         <w:rPr>
           <w:rStyle w:val="P-Italics"/>
         </w:rPr>
         <w:t>pandas.read_csv</w:t>
       </w:r>
-      <w:proofErr w:type="spellEnd"/>
-      <w:r>
-        <w:t xml:space="preserve">. For convenience, we saved this function under a variable named </w:t>
-      </w:r>
-      <w:proofErr w:type="spellStart"/>
-      <w:r>
-        <w:t>date_parser</w:t>
-      </w:r>
-      <w:proofErr w:type="spellEnd"/>
-      <w:r>
-        <w:t xml:space="preserve"> </w:t>
+      <w:r>
+        <w:t xml:space="preserve">. For convenience, we saved this function under a variable named date_parser </w:t>
       </w:r>
       <w:r>
         <w:rPr>
           <w:rStyle w:val="P-Code"/>
         </w:rPr>
-        <w:t xml:space="preserve">lambda x: </w:t>
-      </w:r>
-      <w:proofErr w:type="spellStart"/>
-      <w:r>
-        <w:rPr>
-          <w:rStyle w:val="P-Code"/>
-        </w:rPr>
-        <w:t>datetime.strptime</w:t>
-      </w:r>
-      <w:proofErr w:type="spellEnd"/>
-      <w:r>
-        <w:rPr>
-          <w:rStyle w:val="P-Code"/>
-        </w:rPr>
-        <w:t>(x, "%b %d, %Y")</w:t>
+        <w:t>lambda x: datetime.strptime(x, "%b %d, %Y")</w:t>
       </w:r>
       <w:r>
         <w:t xml:space="preserve">. For </w:t>
       </w:r>
-      <w:proofErr w:type="spellStart"/>
       <w:r>
         <w:rPr>
           <w:rStyle w:val="P-Italics"/>
         </w:rPr>
         <w:t>strptime</w:t>
       </w:r>
-      <w:proofErr w:type="spellEnd"/>
       <w:r>
         <w:t xml:space="preserve"> we provide two arguments, the string date that we want to transform, and the format code. </w:t>
       </w:r>
@@ -1367,15 +1083,7 @@
         <w:t>%b</w:t>
       </w:r>
       <w:r>
-        <w:t xml:space="preserve"> for the abbreviated month name </w:t>
-      </w:r>
-      <w:proofErr w:type="gramStart"/>
-      <w:r>
-        <w:t>e.g.</w:t>
-      </w:r>
-      <w:proofErr w:type="gramEnd"/>
-      <w:r>
-        <w:t xml:space="preserve"> Apr, May, Jun</w:t>
+        <w:t xml:space="preserve"> for the abbreviated month name e.g. Apr, May, Jun</w:t>
       </w:r>
     </w:p>
     <w:p>
@@ -1393,15 +1101,7 @@
         <w:t>%d</w:t>
       </w:r>
       <w:r>
-        <w:t xml:space="preserve"> for the day of the month e.g. 01, 02,</w:t>
-      </w:r>
-      <w:proofErr w:type="gramStart"/>
-      <w:r>
-        <w:t xml:space="preserve"> ..</w:t>
-      </w:r>
-      <w:proofErr w:type="gramEnd"/>
-      <w:r>
-        <w:t>26, 28</w:t>
+        <w:t xml:space="preserve"> for the day of the month e.g. 01, 02, ..26, 28</w:t>
       </w:r>
     </w:p>
     <w:p>
@@ -1419,18 +1119,8 @@
         <w:t>%Y</w:t>
       </w:r>
       <w:r>
-        <w:t xml:space="preserve"> for 4-digit year e.g. 2019, 2020, 2021</w:t>
-      </w:r>
-      <w:proofErr w:type="gramStart"/>
-      <w:r>
-        <w:t xml:space="preserve"> ..</w:t>
-      </w:r>
-      <w:proofErr w:type="spellStart"/>
-      <w:proofErr w:type="gramEnd"/>
-      <w:r>
-        <w:t>etc</w:t>
-      </w:r>
-      <w:proofErr w:type="spellEnd"/>
+        <w:t xml:space="preserve"> for 4-digit year e.g. 2019, 2020, 2021 ..etc</w:t>
+      </w:r>
     </w:p>
     <w:p>
       <w:pPr>
@@ -1443,39 +1133,33 @@
       <w:r>
         <w:t xml:space="preserve">We used the </w:t>
       </w:r>
-      <w:proofErr w:type="spellStart"/>
       <w:r>
         <w:rPr>
           <w:rStyle w:val="P-Italics"/>
         </w:rPr>
         <w:t>parse_dates</w:t>
       </w:r>
-      <w:proofErr w:type="spellEnd"/>
       <w:r>
         <w:t xml:space="preserve"> argument and provided a list of columns that we want to parse. In our case, it is just the first column [0].</w:t>
       </w:r>
       <w:r>
         <w:t xml:space="preserve"> This is used by </w:t>
       </w:r>
-      <w:proofErr w:type="spellStart"/>
       <w:r>
         <w:rPr>
           <w:rStyle w:val="P-Italics"/>
         </w:rPr>
         <w:t>date_parser</w:t>
       </w:r>
-      <w:proofErr w:type="spellEnd"/>
       <w:r>
         <w:t xml:space="preserve"> as a reference to identify which columns we are applying the </w:t>
       </w:r>
-      <w:proofErr w:type="spellStart"/>
       <w:r>
         <w:rPr>
           <w:rStyle w:val="P-Italics"/>
         </w:rPr>
         <w:t>date_parser</w:t>
       </w:r>
-      <w:proofErr w:type="spellEnd"/>
       <w:r>
         <w:t xml:space="preserve"> on.</w:t>
       </w:r>
@@ -1494,24 +1178,14 @@
       <w:r>
         <w:t xml:space="preserve">Lastly, the </w:t>
       </w:r>
-      <w:proofErr w:type="spellStart"/>
       <w:r>
         <w:rPr>
           <w:rStyle w:val="P-Italics"/>
         </w:rPr>
         <w:t>index_col</w:t>
       </w:r>
-      <w:proofErr w:type="spellEnd"/>
-      <w:r>
-        <w:t xml:space="preserve"> argument let’s panda know which column we want to move as an index. In this case, after the ‘Date’ column is parsed to datetime, it becomes an index for our </w:t>
-      </w:r>
-      <w:proofErr w:type="spellStart"/>
-      <w:r>
-        <w:t>dataframe</w:t>
-      </w:r>
-      <w:proofErr w:type="spellEnd"/>
-      <w:r>
-        <w:t xml:space="preserve"> and removed from the columns list. </w:t>
+      <w:r>
+        <w:t xml:space="preserve"> argument let’s panda know which column we want to move as an index. In this case, after the ‘Date’ column is parsed to datetime, it becomes an index for our dataframe and removed from the columns list. </w:t>
       </w:r>
     </w:p>
     <w:p>
@@ -1542,14 +1216,12 @@
       <w:r>
         <w:t xml:space="preserve"> documentation, </w:t>
       </w:r>
-      <w:proofErr w:type="spellStart"/>
       <w:r>
         <w:rPr>
           <w:rStyle w:val="P-Italics"/>
         </w:rPr>
         <w:t>infer_datetime_format</w:t>
       </w:r>
-      <w:proofErr w:type="spellEnd"/>
       <w:r>
         <w:t xml:space="preserve"> can speed the parsing by 5-10x. Here is how we can add this to our original script</w:t>
       </w:r>
@@ -1562,55 +1234,18 @@
         <w:t>&gt;</w:t>
       </w:r>
       <w:r>
-        <w:t xml:space="preserve">&gt;&gt; </w:t>
-      </w:r>
-      <w:proofErr w:type="spellStart"/>
-      <w:r>
-        <w:t>ts</w:t>
-      </w:r>
-      <w:proofErr w:type="spellEnd"/>
-      <w:r>
-        <w:t xml:space="preserve"> = </w:t>
-      </w:r>
-      <w:proofErr w:type="spellStart"/>
-      <w:r>
-        <w:t>pd.read_csv</w:t>
-      </w:r>
-      <w:proofErr w:type="spellEnd"/>
-      <w:r>
-        <w:t>(</w:t>
-      </w:r>
-      <w:proofErr w:type="spellStart"/>
-      <w:r>
-        <w:t>filepath_or_buffer</w:t>
-      </w:r>
-      <w:proofErr w:type="spellEnd"/>
-      <w:r>
-        <w:t>=</w:t>
-      </w:r>
-      <w:proofErr w:type="spellStart"/>
-      <w:r>
-        <w:t>filepath</w:t>
-      </w:r>
-      <w:proofErr w:type="spellEnd"/>
-      <w:r>
-        <w:t>,</w:t>
-      </w:r>
-    </w:p>
-    <w:p>
-      <w:pPr>
-        <w:pStyle w:val="P-Source"/>
-      </w:pPr>
-      <w:r>
-        <w:t xml:space="preserve">                </w:t>
-      </w:r>
-      <w:proofErr w:type="spellStart"/>
-      <w:r>
-        <w:t>sep</w:t>
-      </w:r>
-      <w:proofErr w:type="spellEnd"/>
-      <w:r>
-        <w:t>=',',</w:t>
+        <w:t xml:space="preserve">&gt;&gt; ts = </w:t>
+      </w:r>
+      <w:r>
+        <w:t>pd.read_csv(filepath_or_buffer=filepath,</w:t>
+      </w:r>
+    </w:p>
+    <w:p>
+      <w:pPr>
+        <w:pStyle w:val="P-Source"/>
+      </w:pPr>
+      <w:r>
+        <w:t xml:space="preserve">                sep=',',</w:t>
       </w:r>
     </w:p>
     <w:p>
@@ -1626,47 +1261,23 @@
         <w:pStyle w:val="P-Source"/>
       </w:pPr>
       <w:r>
-        <w:t xml:space="preserve">                </w:t>
-      </w:r>
-      <w:proofErr w:type="spellStart"/>
-      <w:r>
-        <w:t>parse_dates</w:t>
-      </w:r>
-      <w:proofErr w:type="spellEnd"/>
-      <w:r>
-        <w:t>=[0],</w:t>
-      </w:r>
-    </w:p>
-    <w:p>
-      <w:pPr>
-        <w:pStyle w:val="P-Source"/>
-      </w:pPr>
-      <w:r>
-        <w:t xml:space="preserve">                </w:t>
-      </w:r>
-      <w:proofErr w:type="spellStart"/>
-      <w:r>
-        <w:t>index_col</w:t>
-      </w:r>
-      <w:proofErr w:type="spellEnd"/>
-      <w:r>
-        <w:t>=0,</w:t>
-      </w:r>
-    </w:p>
-    <w:p>
-      <w:pPr>
-        <w:pStyle w:val="P-Source"/>
-      </w:pPr>
-      <w:r>
-        <w:t xml:space="preserve">                </w:t>
-      </w:r>
-      <w:proofErr w:type="spellStart"/>
-      <w:r>
-        <w:t>infer_datetime_format</w:t>
-      </w:r>
-      <w:proofErr w:type="spellEnd"/>
-      <w:r>
-        <w:t>=</w:t>
+        <w:t xml:space="preserve">                parse_dates=[0],</w:t>
+      </w:r>
+    </w:p>
+    <w:p>
+      <w:pPr>
+        <w:pStyle w:val="P-Source"/>
+      </w:pPr>
+      <w:r>
+        <w:t xml:space="preserve">                index_col=0,</w:t>
+      </w:r>
+    </w:p>
+    <w:p>
+      <w:pPr>
+        <w:pStyle w:val="P-Source"/>
+      </w:pPr>
+      <w:r>
+        <w:t xml:space="preserve">                infer_datetime_format=</w:t>
       </w:r>
       <w:r>
         <w:t>True</w:t>
@@ -1692,23 +1303,7 @@
       </w:pPr>
       <w:r>
         <w:lastRenderedPageBreak/>
-        <w:t xml:space="preserve">For more </w:t>
-      </w:r>
-      <w:proofErr w:type="gramStart"/>
-      <w:r>
-        <w:t>information</w:t>
-      </w:r>
-      <w:proofErr w:type="gramEnd"/>
-      <w:r>
-        <w:t xml:space="preserve"> please refer to </w:t>
-      </w:r>
-      <w:proofErr w:type="spellStart"/>
-      <w:r>
-        <w:t>pandas.read_csv</w:t>
-      </w:r>
-      <w:proofErr w:type="spellEnd"/>
-      <w:r>
-        <w:t xml:space="preserve"> documentation </w:t>
+        <w:t xml:space="preserve">For more information please refer to pandas.read_csv documentation </w:t>
       </w:r>
       <w:hyperlink r:id="rId12" w:history="1">
         <w:r>
@@ -1732,26 +1327,10 @@
         <w:t xml:space="preserve">For more information on </w:t>
       </w:r>
       <w:r>
-        <w:t xml:space="preserve">Python’s </w:t>
-      </w:r>
-      <w:proofErr w:type="spellStart"/>
-      <w:r>
-        <w:t>str</w:t>
-      </w:r>
-      <w:r>
-        <w:t>ptime</w:t>
-      </w:r>
-      <w:proofErr w:type="spellEnd"/>
-      <w:r>
-        <w:t xml:space="preserve"> and </w:t>
-      </w:r>
-      <w:proofErr w:type="spellStart"/>
-      <w:r>
-        <w:t>strftime</w:t>
-      </w:r>
-      <w:proofErr w:type="spellEnd"/>
-      <w:r>
-        <w:t xml:space="preserve"> format codes visit </w:t>
+        <w:t>Python’s str</w:t>
+      </w:r>
+      <w:r>
+        <w:t xml:space="preserve">ptime and strftime format codes visit </w:t>
       </w:r>
       <w:r>
         <w:rPr>
@@ -1782,12 +1361,695 @@
         <w:t>Reading data from an Excel file</w:t>
       </w:r>
     </w:p>
+    <w:p>
+      <w:r>
+        <w:t>It is very common in business to have time series data in excel format, and even further broken down by worksheets e.g. by month, quarter, or by year. In This recipe we will be using pandas.read_excel() function to read in daily sales data. The data contains 2017, and 2018 data and thus broken into two worksheets for each year.</w:t>
+      </w:r>
+    </w:p>
     <w:p/>
     <w:p>
       <w:pPr>
-        <w:pStyle w:val="H2-Heading"/>
-      </w:pPr>
-    </w:p>
+        <w:pStyle w:val="H3-Subheading"/>
+      </w:pPr>
+      <w:r>
+        <w:t>G</w:t>
+      </w:r>
+      <w:r>
+        <w:t>etting Ready</w:t>
+      </w:r>
+    </w:p>
+    <w:p>
+      <w:r>
+        <w:t xml:space="preserve">In order to use pandas.read_excel() we will need to have library installed that specifies how to read/write excel files. In pandas.read_excel() this is referenced under the argument engine in which we can specify which engine to use. The supported engines include: </w:t>
+      </w:r>
+      <w:r>
+        <w:rPr>
+          <w:rStyle w:val="P-Italics"/>
+        </w:rPr>
+        <w:t>xlrd</w:t>
+      </w:r>
+      <w:r>
+        <w:t xml:space="preserve">, </w:t>
+      </w:r>
+      <w:r>
+        <w:rPr>
+          <w:rStyle w:val="P-Italics"/>
+        </w:rPr>
+        <w:t>openpyxl</w:t>
+      </w:r>
+      <w:r>
+        <w:t xml:space="preserve">, </w:t>
+      </w:r>
+      <w:r>
+        <w:rPr>
+          <w:rStyle w:val="P-Italics"/>
+        </w:rPr>
+        <w:t>odf</w:t>
+      </w:r>
+      <w:r>
+        <w:t xml:space="preserve">, and </w:t>
+      </w:r>
+      <w:r>
+        <w:rPr>
+          <w:rStyle w:val="P-Italics"/>
+        </w:rPr>
+        <w:t>pyxlsb</w:t>
+      </w:r>
+      <w:r>
+        <w:t xml:space="preserve">. The most common ones when working with Microsoft Excel are usually </w:t>
+      </w:r>
+      <w:r>
+        <w:rPr>
+          <w:rStyle w:val="P-Italics"/>
+        </w:rPr>
+        <w:t>xlrd</w:t>
+      </w:r>
+      <w:r>
+        <w:t xml:space="preserve"> and </w:t>
+      </w:r>
+      <w:r>
+        <w:rPr>
+          <w:rStyle w:val="P-Italics"/>
+        </w:rPr>
+        <w:t>openpyxl</w:t>
+      </w:r>
+      <w:r>
+        <w:t xml:space="preserve">. </w:t>
+      </w:r>
+    </w:p>
+    <w:p>
+      <w:r>
+        <w:t xml:space="preserve">In pandas, as of version 1.2.0, they made changes were </w:t>
+      </w:r>
+      <w:r>
+        <w:rPr>
+          <w:rStyle w:val="P-Italics"/>
+        </w:rPr>
+        <w:t>xlrd</w:t>
+      </w:r>
+      <w:r>
+        <w:t xml:space="preserve"> now only supports </w:t>
+      </w:r>
+      <w:r>
+        <w:rPr>
+          <w:rStyle w:val="P-Italics"/>
+        </w:rPr>
+        <w:t>.xls</w:t>
+      </w:r>
+      <w:r>
+        <w:t xml:space="preserve"> files. So, if you are working with an older excel format e.g. </w:t>
+      </w:r>
+      <w:r>
+        <w:rPr>
+          <w:rStyle w:val="P-Italics"/>
+        </w:rPr>
+        <w:t>.xls</w:t>
+      </w:r>
+      <w:r>
+        <w:t xml:space="preserve"> then </w:t>
+      </w:r>
+      <w:r>
+        <w:rPr>
+          <w:rStyle w:val="P-Italics"/>
+        </w:rPr>
+        <w:t>xlrd</w:t>
+      </w:r>
+      <w:r>
+        <w:t xml:space="preserve"> will be just fine. For newer Excel format such as </w:t>
+      </w:r>
+      <w:r>
+        <w:rPr>
+          <w:rStyle w:val="P-Italics"/>
+        </w:rPr>
+        <w:t>.xlsx</w:t>
+      </w:r>
+      <w:r>
+        <w:t xml:space="preserve"> for instance, we will need a different engine, and in</w:t>
+      </w:r>
+      <w:r>
+        <w:t xml:space="preserve"> </w:t>
+      </w:r>
+      <w:r>
+        <w:t xml:space="preserve">this case </w:t>
+      </w:r>
+      <w:r>
+        <w:rPr>
+          <w:rStyle w:val="P-Italics"/>
+        </w:rPr>
+        <w:t>openpyxl</w:t>
+      </w:r>
+      <w:r>
+        <w:t xml:space="preserve"> would be the recommendation to go with. </w:t>
+      </w:r>
+    </w:p>
+    <w:p>
+      <w:pPr>
+        <w:rPr>
+          <w:rStyle w:val="P-Italics"/>
+        </w:rPr>
+      </w:pPr>
+      <w:r>
+        <w:t xml:space="preserve">To install </w:t>
+      </w:r>
+      <w:r>
+        <w:rPr>
+          <w:rStyle w:val="P-Italics"/>
+        </w:rPr>
+        <w:t>openpyxl</w:t>
+      </w:r>
+    </w:p>
+    <w:p>
+      <w:pPr>
+        <w:pStyle w:val="P-Source"/>
+      </w:pPr>
+      <w:r>
+        <w:t>&gt;&gt;&gt; conda install openpyxl</w:t>
+      </w:r>
+    </w:p>
+    <w:p>
+      <w:pPr>
+        <w:pStyle w:val="P-Regular"/>
+      </w:pPr>
+      <w:r>
+        <w:t>Or</w:t>
+      </w:r>
+    </w:p>
+    <w:p>
+      <w:pPr>
+        <w:pStyle w:val="P-Source"/>
+      </w:pPr>
+      <w:r>
+        <w:t>&gt;&gt;&gt; pip install openpyxl</w:t>
+      </w:r>
+    </w:p>
+    <w:p>
+      <w:pPr>
+        <w:pStyle w:val="P-Regular"/>
+      </w:pPr>
+    </w:p>
+    <w:p>
+      <w:pPr>
+        <w:pStyle w:val="H3-Subheading"/>
+      </w:pPr>
+      <w:r>
+        <w:t>How to do it…</w:t>
+      </w:r>
+    </w:p>
+    <w:p>
+      <w:pPr>
+        <w:pStyle w:val="L-Numbers"/>
+        <w:numPr>
+          <w:ilvl w:val="0"/>
+          <w:numId w:val="11"/>
+        </w:numPr>
+      </w:pPr>
+      <w:r>
+        <w:t>Check our current working directory</w:t>
+      </w:r>
+    </w:p>
+    <w:p>
+      <w:pPr>
+        <w:pStyle w:val="P-Source"/>
+      </w:pPr>
+      <w:r>
+        <w:t>&gt;&gt;&gt; from pathlib import Path</w:t>
+      </w:r>
+    </w:p>
+    <w:p>
+      <w:pPr>
+        <w:pStyle w:val="P-Source"/>
+      </w:pPr>
+      <w:r>
+        <w:t>&gt;&gt;&gt; Path.cwd()</w:t>
+      </w:r>
+    </w:p>
+    <w:p>
+      <w:pPr>
+        <w:pStyle w:val="L-Numbers"/>
+      </w:pPr>
+      <w:r>
+        <w:t xml:space="preserve">Create our </w:t>
+      </w:r>
+      <w:r>
+        <w:rPr>
+          <w:rStyle w:val="P-Code"/>
+        </w:rPr>
+        <w:t>Path</w:t>
+      </w:r>
+      <w:r>
+        <w:t xml:space="preserve"> object</w:t>
+      </w:r>
+    </w:p>
+    <w:p>
+      <w:pPr>
+        <w:pStyle w:val="P-Source"/>
+      </w:pPr>
+      <w:r>
+        <w:t xml:space="preserve">&gt;&gt;&gt; filepath = </w:t>
+      </w:r>
+      <w:r>
+        <w:t>Path('datasets/</w:t>
+      </w:r>
+      <w:r>
+        <w:t>sales_trx_data.xlsx</w:t>
+      </w:r>
+      <w:r>
+        <w:t>)</w:t>
+      </w:r>
+    </w:p>
+    <w:p>
+      <w:pPr>
+        <w:pStyle w:val="P-Source"/>
+      </w:pPr>
+    </w:p>
+    <w:p>
+      <w:pPr>
+        <w:pStyle w:val="L-Numbers"/>
+      </w:pPr>
+      <w:r>
+        <w:t xml:space="preserve">Read our </w:t>
+      </w:r>
+      <w:r>
+        <w:t>.xlxs Excel</w:t>
+      </w:r>
+      <w:r>
+        <w:t xml:space="preserve"> file using </w:t>
+      </w:r>
+      <w:r>
+        <w:rPr>
+          <w:rStyle w:val="P-Code"/>
+        </w:rPr>
+        <w:t>pandas.read</w:t>
+      </w:r>
+      <w:r>
+        <w:rPr>
+          <w:rStyle w:val="P-Code"/>
+        </w:rPr>
+        <w:t>_excel</w:t>
+      </w:r>
+      <w:r>
+        <w:rPr>
+          <w:rStyle w:val="P-Code"/>
+        </w:rPr>
+        <w:t>()</w:t>
+      </w:r>
+      <w:r>
+        <w:rPr>
+          <w:rStyle w:val="P-Code"/>
+        </w:rPr>
+        <w:t xml:space="preserve"> </w:t>
+      </w:r>
+      <w:r>
+        <w:t>by default pandas will read for the first sheet since the default value</w:t>
+      </w:r>
+      <w:r>
+        <w:t xml:space="preserve"> for sheet_name argument</w:t>
+      </w:r>
+      <w:r>
+        <w:t xml:space="preserve"> is 0.</w:t>
+      </w:r>
+      <w:r>
+        <w:t xml:space="preserve"> Since </w:t>
+      </w:r>
+      <w:r>
+        <w:lastRenderedPageBreak/>
+        <w:t>we have two sheets to read from, and our desire is to combine the data into one dataframe for time series analysis we will use two approaches that are pretty similar.</w:t>
+      </w:r>
+    </w:p>
+    <w:p>
+      <w:pPr>
+        <w:pStyle w:val="L-Numbers"/>
+        <w:numPr>
+          <w:ilvl w:val="1"/>
+          <w:numId w:val="2"/>
+        </w:numPr>
+        <w:rPr>
+          <w:rStyle w:val="P-Code"/>
+          <w:rFonts w:asciiTheme="minorHAnsi" w:hAnsiTheme="minorHAnsi"/>
+          <w:shd w:val="clear" w:color="auto" w:fill="auto"/>
+        </w:rPr>
+      </w:pPr>
+      <w:r>
+        <w:rPr>
+          <w:rStyle w:val="P-Code"/>
+          <w:rFonts w:asciiTheme="minorHAnsi" w:hAnsiTheme="minorHAnsi"/>
+          <w:shd w:val="clear" w:color="auto" w:fill="auto"/>
+        </w:rPr>
+        <w:t xml:space="preserve">Approach 1: We can specify the sheets that we are interested in by updating the sheet_name with a list to read both first and second sheets. </w:t>
+      </w:r>
+      <w:r>
+        <w:rPr>
+          <w:rStyle w:val="P-Code"/>
+          <w:rFonts w:asciiTheme="minorHAnsi" w:hAnsiTheme="minorHAnsi"/>
+          <w:shd w:val="clear" w:color="auto" w:fill="auto"/>
+        </w:rPr>
+        <w:t>This will return a dictionary objects with two dataframes</w:t>
+      </w:r>
+      <w:r>
+        <w:rPr>
+          <w:rStyle w:val="P-Code"/>
+          <w:rFonts w:asciiTheme="minorHAnsi" w:hAnsiTheme="minorHAnsi"/>
+          <w:shd w:val="clear" w:color="auto" w:fill="auto"/>
+        </w:rPr>
+        <w:t>.</w:t>
+      </w:r>
+    </w:p>
+    <w:p>
+      <w:pPr>
+        <w:pStyle w:val="P-Source"/>
+      </w:pPr>
+      <w:r>
+        <w:t xml:space="preserve">&gt;&gt;&gt; </w:t>
+      </w:r>
+      <w:r>
+        <w:t>ts = pd.read_excel(io= filepath, engine='openpyxl', index_col=1, sheet_name=[0,1])</w:t>
+      </w:r>
+    </w:p>
+    <w:p>
+      <w:pPr>
+        <w:pStyle w:val="P-Source"/>
+      </w:pPr>
+      <w:r>
+        <w:t>&gt;&gt; ts.keys()</w:t>
+      </w:r>
+    </w:p>
+    <w:p>
+      <w:pPr>
+        <w:pStyle w:val="L-Regular"/>
+      </w:pPr>
+      <w:r>
+        <w:t>This will print out the keys as follow</w:t>
+      </w:r>
+    </w:p>
+    <w:p>
+      <w:pPr>
+        <w:pStyle w:val="P-Source"/>
+      </w:pPr>
+      <w:r>
+        <w:t>dict_keys([0,1])</w:t>
+      </w:r>
+    </w:p>
+    <w:p>
+      <w:pPr>
+        <w:pStyle w:val="L-Regular"/>
+      </w:pPr>
+      <w:r>
+        <w:t xml:space="preserve">We can use pd.concat() to combine (stack) the two dataframes </w:t>
+      </w:r>
+    </w:p>
+    <w:p>
+      <w:pPr>
+        <w:pStyle w:val="P-Source"/>
+      </w:pPr>
+      <w:r>
+        <w:t>&gt;&gt; ts_combined = pd.concat(ts)</w:t>
+      </w:r>
+    </w:p>
+    <w:p>
+      <w:pPr>
+        <w:pStyle w:val="L-Regular"/>
+      </w:pPr>
+      <w:r>
+        <w:t>This approach is great if we want to specify exactly which sheets we are interested in.</w:t>
+      </w:r>
+    </w:p>
+    <w:p>
+      <w:pPr>
+        <w:pStyle w:val="L-Numbers"/>
+        <w:numPr>
+          <w:ilvl w:val="1"/>
+          <w:numId w:val="2"/>
+        </w:numPr>
+      </w:pPr>
+      <w:r>
+        <w:t xml:space="preserve">Approach 2: If we specify sheet_name = None it will grab all the sheets. We can then concatenate the dataframes all in one step </w:t>
+      </w:r>
+    </w:p>
+    <w:p>
+      <w:pPr>
+        <w:pStyle w:val="P-Source"/>
+      </w:pPr>
+      <w:r>
+        <w:t xml:space="preserve">&gt;&gt; ts = </w:t>
+      </w:r>
+      <w:r>
+        <w:t>pd.read_excel(io=filepath, engine='openpyxl', index_col=1, sheet_name=None))</w:t>
+      </w:r>
+    </w:p>
+    <w:p>
+      <w:pPr>
+        <w:pStyle w:val="P-Source"/>
+      </w:pPr>
+      <w:r>
+        <w:t>&gt;&gt; ts_combined = pd.concat(ts)</w:t>
+      </w:r>
+    </w:p>
+    <w:p>
+      <w:pPr>
+        <w:pStyle w:val="P-Source"/>
+      </w:pPr>
+    </w:p>
+    <w:p>
+      <w:pPr>
+        <w:pStyle w:val="P-Regular"/>
+      </w:pPr>
+    </w:p>
+    <w:p>
+      <w:pPr>
+        <w:pStyle w:val="P-Regular"/>
+      </w:pPr>
+      <w:r>
+        <w:t xml:space="preserve">We can combine </w:t>
+      </w:r>
+      <w:r>
+        <w:t xml:space="preserve">the two steps above </w:t>
+      </w:r>
+      <w:r>
+        <w:t xml:space="preserve">into one step </w:t>
+      </w:r>
+      <w:r>
+        <w:t>like the following example</w:t>
+      </w:r>
+    </w:p>
+    <w:p>
+      <w:pPr>
+        <w:pStyle w:val="P-Source"/>
+        <w:jc w:val="both"/>
+      </w:pPr>
+      <w:r>
+        <w:t xml:space="preserve">&gt;&gt; ts = </w:t>
+      </w:r>
+      <w:r>
+        <w:t>pd.concat(pd.read_excel(io=filepath, engine='openpyxl', index_col=1, sheet_name=None))</w:t>
+      </w:r>
+    </w:p>
+    <w:p>
+      <w:pPr>
+        <w:pStyle w:val="P-Source"/>
+        <w:jc w:val="both"/>
+      </w:pPr>
+    </w:p>
+    <w:p>
+      <w:pPr>
+        <w:pStyle w:val="L-Numbers"/>
+      </w:pPr>
+      <w:r>
+        <w:t>To ensure that both sheets have been read, all data is combined we can print a simple summary</w:t>
+      </w:r>
+    </w:p>
+    <w:p>
+      <w:pPr>
+        <w:pStyle w:val="P-Source"/>
+      </w:pPr>
+      <w:r>
+        <w:t xml:space="preserve"> &gt;&gt;&gt; </w:t>
+      </w:r>
+      <w:r>
+        <w:t>ts.info()</w:t>
+      </w:r>
+    </w:p>
+    <w:p>
+      <w:pPr>
+        <w:pStyle w:val="L-Regular"/>
+      </w:pPr>
+      <w:r>
+        <w:lastRenderedPageBreak/>
+        <w:t xml:space="preserve">This will produce the following output </w:t>
+      </w:r>
+    </w:p>
+    <w:p>
+      <w:pPr>
+        <w:pStyle w:val="P-Source"/>
+        <w:rPr>
+          <w:lang w:val="en-US"/>
+        </w:rPr>
+      </w:pPr>
+      <w:r>
+        <w:rPr>
+          <w:lang w:val="en-US"/>
+        </w:rPr>
+        <w:t>&lt;class 'pandas.core.frame.DataFrame'&gt;</w:t>
+      </w:r>
+    </w:p>
+    <w:p>
+      <w:pPr>
+        <w:pStyle w:val="P-Source"/>
+        <w:rPr>
+          <w:lang w:val="en-US"/>
+        </w:rPr>
+      </w:pPr>
+      <w:r>
+        <w:rPr>
+          <w:lang w:val="en-US"/>
+        </w:rPr>
+        <w:t>MultiIndex: 74124 entries, ('sales_2017', Timestamp('2017-01-01 00:00:00')) to ('sales_2018', Timestamp('2018-12-31 00:00:00'))</w:t>
+      </w:r>
+    </w:p>
+    <w:p>
+      <w:pPr>
+        <w:pStyle w:val="P-Source"/>
+        <w:rPr>
+          <w:lang w:val="en-US"/>
+        </w:rPr>
+      </w:pPr>
+      <w:r>
+        <w:rPr>
+          <w:lang w:val="en-US"/>
+        </w:rPr>
+        <w:t>Data columns (total 4 columns):</w:t>
+      </w:r>
+    </w:p>
+    <w:p>
+      <w:pPr>
+        <w:pStyle w:val="P-Source"/>
+        <w:rPr>
+          <w:lang w:val="en-US"/>
+        </w:rPr>
+      </w:pPr>
+      <w:r>
+        <w:rPr>
+          <w:lang w:val="en-US"/>
+        </w:rPr>
+        <w:t xml:space="preserve"> #   Column              Non-Null Count  Dtype </w:t>
+      </w:r>
+    </w:p>
+    <w:p>
+      <w:pPr>
+        <w:pStyle w:val="P-Source"/>
+        <w:rPr>
+          <w:lang w:val="en-US"/>
+        </w:rPr>
+      </w:pPr>
+      <w:r>
+        <w:rPr>
+          <w:lang w:val="en-US"/>
+        </w:rPr>
+        <w:t xml:space="preserve">---  ------              --------------  ----- </w:t>
+      </w:r>
+    </w:p>
+    <w:p>
+      <w:pPr>
+        <w:pStyle w:val="P-Source"/>
+        <w:rPr>
+          <w:lang w:val="en-US"/>
+        </w:rPr>
+      </w:pPr>
+      <w:r>
+        <w:rPr>
+          <w:lang w:val="en-US"/>
+        </w:rPr>
+        <w:t xml:space="preserve"> 0   Line_Item_ID        74124 non-null  int64 </w:t>
+      </w:r>
+    </w:p>
+    <w:p>
+      <w:pPr>
+        <w:pStyle w:val="P-Source"/>
+        <w:rPr>
+          <w:lang w:val="en-US"/>
+        </w:rPr>
+      </w:pPr>
+      <w:r>
+        <w:rPr>
+          <w:lang w:val="en-US"/>
+        </w:rPr>
+        <w:t xml:space="preserve"> 1   Credit_Card_Number  74124 non-null  int64 </w:t>
+      </w:r>
+    </w:p>
+    <w:p>
+      <w:pPr>
+        <w:pStyle w:val="P-Source"/>
+        <w:rPr>
+          <w:lang w:val="en-US"/>
+        </w:rPr>
+      </w:pPr>
+      <w:r>
+        <w:rPr>
+          <w:lang w:val="en-US"/>
+        </w:rPr>
+        <w:t xml:space="preserve"> 2   Quantity            74124 non-null  int64 </w:t>
+      </w:r>
+    </w:p>
+    <w:p>
+      <w:pPr>
+        <w:pStyle w:val="P-Source"/>
+        <w:rPr>
+          <w:lang w:val="en-US"/>
+        </w:rPr>
+      </w:pPr>
+      <w:r>
+        <w:rPr>
+          <w:lang w:val="en-US"/>
+        </w:rPr>
+        <w:t xml:space="preserve"> 3   Menu_Item           74124 non-null  object</w:t>
+      </w:r>
+    </w:p>
+    <w:p>
+      <w:pPr>
+        <w:pStyle w:val="P-Source"/>
+        <w:rPr>
+          <w:lang w:val="en-US"/>
+        </w:rPr>
+      </w:pPr>
+      <w:r>
+        <w:rPr>
+          <w:lang w:val="en-US"/>
+        </w:rPr>
+        <w:t>dtypes: int64(3), object(1)</w:t>
+      </w:r>
+    </w:p>
+    <w:p>
+      <w:pPr>
+        <w:pStyle w:val="P-Source"/>
+        <w:rPr>
+          <w:lang w:val="en-US"/>
+        </w:rPr>
+      </w:pPr>
+      <w:r>
+        <w:rPr>
+          <w:lang w:val="en-US"/>
+        </w:rPr>
+        <w:t>memory usage: 2.5+ MB</w:t>
+      </w:r>
+    </w:p>
+    <w:p>
+      <w:pPr>
+        <w:pStyle w:val="P-Source"/>
+      </w:pPr>
+    </w:p>
+    <w:p>
+      <w:pPr>
+        <w:pStyle w:val="P-Regular"/>
+      </w:pPr>
+    </w:p>
+    <w:p>
+      <w:pPr>
+        <w:pStyle w:val="H3-Subheading"/>
+      </w:pPr>
+      <w:r>
+        <w:t>How it works…</w:t>
+      </w:r>
+    </w:p>
+    <w:p/>
     <w:sectPr>
       <w:pgSz w:w="12240" w:h="15840" w:code="1"/>
       <w:pgMar w:top="1985" w:right="1985" w:bottom="1985" w:left="1985" w:header="706" w:footer="706" w:gutter="0"/>
@@ -1801,6 +2063,95 @@
 <file path=word/numbering.xml><?xml version="1.0" encoding="utf-8"?>
 <w:numbering xmlns:wpc="http://schemas.microsoft.com/office/word/2010/wordprocessingCanvas" xmlns:cx="http://schemas.microsoft.com/office/drawing/2014/chartex" xmlns:cx1="http://schemas.microsoft.com/office/drawing/2015/9/8/chartex" xmlns:cx2="http://schemas.microsoft.com/office/drawing/2015/10/21/chartex" xmlns:cx3="http://schemas.microsoft.com/office/drawing/2016/5/9/chartex" xmlns:cx4="http://schemas.microsoft.com/office/drawing/2016/5/10/chartex" xmlns:cx5="http://schemas.microsoft.com/office/drawing/2016/5/11/chartex" xmlns:cx6="http://schemas.microsoft.com/office/drawing/2016/5/12/chartex" xmlns:cx7="http://schemas.microsoft.com/office/drawing/2016/5/13/chartex" xmlns:cx8="http://schemas.microsoft.com/office/drawing/2016/5/14/chartex" xmlns:mc="http://schemas.openxmlformats.org/markup-compatibility/2006" xmlns:aink="http://schemas.microsoft.com/office/drawing/2016/ink" xmlns:am3d="http://schemas.microsoft.com/office/drawing/2017/model3d" xmlns:o="urn:schemas-microsoft-com:office:office" xmlns:r="http://schemas.openxmlformats.org/officeDocument/2006/relationships" xmlns:m="http://schemas.openxmlformats.org/officeDocument/2006/math" xmlns:v="urn:schemas-microsoft-com:vml" xmlns:wp14="http://schemas.microsoft.com/office/word/2010/wordprocessingDrawing" xmlns:wp="http://schemas.openxmlformats.org/drawingml/2006/wordprocessingDrawing" xmlns:w10="urn:schemas-microsoft-com:office:word" xmlns:w="http://schemas.openxmlformats.org/wordprocessingml/2006/main" xmlns:w14="http://schemas.microsoft.com/office/word/2010/wordml" xmlns:w15="http://schemas.microsoft.com/office/word/2012/wordml" xmlns:w16cex="http://schemas.microsoft.com/office/word/2018/wordml/cex" xmlns:w16cid="http://schemas.microsoft.com/office/word/2016/wordml/cid" xmlns:w16="http://schemas.microsoft.com/office/word/2018/wordml" xmlns:w16se="http://schemas.microsoft.com/office/word/2015/wordml/symex" xmlns:wpg="http://schemas.microsoft.com/office/word/2010/wordprocessingGroup" xmlns:wpi="http://schemas.microsoft.com/office/word/2010/wordprocessingInk" xmlns:wne="http://schemas.microsoft.com/office/word/2006/wordml" xmlns:wps="http://schemas.microsoft.com/office/word/2010/wordprocessingShape" mc:Ignorable="w14 w15 w16se w16cid w16 w16cex wp14">
   <w:abstractNum w:abstractNumId="0" w15:restartNumberingAfterBreak="0">
+    <w:nsid w:val="012067EE"/>
+    <w:multiLevelType w:val="hybridMultilevel"/>
+    <w:tmpl w:val="1C46FA96"/>
+    <w:lvl w:ilvl="0" w:tplc="0409000F">
+      <w:start w:val="1"/>
+      <w:numFmt w:val="decimal"/>
+      <w:lvlText w:val="%1."/>
+      <w:lvlJc w:val="left"/>
+      <w:pPr>
+        <w:ind w:left="720" w:hanging="360"/>
+      </w:pPr>
+      <w:rPr>
+        <w:rFonts w:hint="default"/>
+      </w:rPr>
+    </w:lvl>
+    <w:lvl w:ilvl="1" w:tplc="04090019" w:tentative="1">
+      <w:start w:val="1"/>
+      <w:numFmt w:val="lowerLetter"/>
+      <w:lvlText w:val="%2."/>
+      <w:lvlJc w:val="left"/>
+      <w:pPr>
+        <w:ind w:left="1440" w:hanging="360"/>
+      </w:pPr>
+    </w:lvl>
+    <w:lvl w:ilvl="2" w:tplc="0409001B" w:tentative="1">
+      <w:start w:val="1"/>
+      <w:numFmt w:val="lowerRoman"/>
+      <w:lvlText w:val="%3."/>
+      <w:lvlJc w:val="right"/>
+      <w:pPr>
+        <w:ind w:left="2160" w:hanging="180"/>
+      </w:pPr>
+    </w:lvl>
+    <w:lvl w:ilvl="3" w:tplc="0409000F" w:tentative="1">
+      <w:start w:val="1"/>
+      <w:numFmt w:val="decimal"/>
+      <w:lvlText w:val="%4."/>
+      <w:lvlJc w:val="left"/>
+      <w:pPr>
+        <w:ind w:left="2880" w:hanging="360"/>
+      </w:pPr>
+    </w:lvl>
+    <w:lvl w:ilvl="4" w:tplc="04090019" w:tentative="1">
+      <w:start w:val="1"/>
+      <w:numFmt w:val="lowerLetter"/>
+      <w:lvlText w:val="%5."/>
+      <w:lvlJc w:val="left"/>
+      <w:pPr>
+        <w:ind w:left="3600" w:hanging="360"/>
+      </w:pPr>
+    </w:lvl>
+    <w:lvl w:ilvl="5" w:tplc="0409001B" w:tentative="1">
+      <w:start w:val="1"/>
+      <w:numFmt w:val="lowerRoman"/>
+      <w:lvlText w:val="%6."/>
+      <w:lvlJc w:val="right"/>
+      <w:pPr>
+        <w:ind w:left="4320" w:hanging="180"/>
+      </w:pPr>
+    </w:lvl>
+    <w:lvl w:ilvl="6" w:tplc="0409000F" w:tentative="1">
+      <w:start w:val="1"/>
+      <w:numFmt w:val="decimal"/>
+      <w:lvlText w:val="%7."/>
+      <w:lvlJc w:val="left"/>
+      <w:pPr>
+        <w:ind w:left="5040" w:hanging="360"/>
+      </w:pPr>
+    </w:lvl>
+    <w:lvl w:ilvl="7" w:tplc="04090019" w:tentative="1">
+      <w:start w:val="1"/>
+      <w:numFmt w:val="lowerLetter"/>
+      <w:lvlText w:val="%8."/>
+      <w:lvlJc w:val="left"/>
+      <w:pPr>
+        <w:ind w:left="5760" w:hanging="360"/>
+      </w:pPr>
+    </w:lvl>
+    <w:lvl w:ilvl="8" w:tplc="0409001B" w:tentative="1">
+      <w:start w:val="1"/>
+      <w:numFmt w:val="lowerRoman"/>
+      <w:lvlText w:val="%9."/>
+      <w:lvlJc w:val="right"/>
+      <w:pPr>
+        <w:ind w:left="6480" w:hanging="180"/>
+      </w:pPr>
+    </w:lvl>
+  </w:abstractNum>
+  <w:abstractNum w:abstractNumId="1" w15:restartNumberingAfterBreak="0">
     <w:nsid w:val="2E285FC6"/>
     <w:multiLevelType w:val="hybridMultilevel"/>
     <w:tmpl w:val="D180B3E8"/>
@@ -1889,7 +2240,7 @@
       </w:pPr>
     </w:lvl>
   </w:abstractNum>
-  <w:abstractNum w:abstractNumId="1" w15:restartNumberingAfterBreak="0">
+  <w:abstractNum w:abstractNumId="2" w15:restartNumberingAfterBreak="0">
     <w:nsid w:val="3CA13C70"/>
     <w:multiLevelType w:val="hybridMultilevel"/>
     <w:tmpl w:val="DCB0E642"/>
@@ -2003,7 +2354,7 @@
       </w:rPr>
     </w:lvl>
   </w:abstractNum>
-  <w:abstractNum w:abstractNumId="2" w15:restartNumberingAfterBreak="0">
+  <w:abstractNum w:abstractNumId="3" w15:restartNumberingAfterBreak="0">
     <w:nsid w:val="57314A25"/>
     <w:multiLevelType w:val="hybridMultilevel"/>
     <w:tmpl w:val="4EDE0AC0"/>
@@ -2092,7 +2443,7 @@
       </w:pPr>
     </w:lvl>
   </w:abstractNum>
-  <w:abstractNum w:abstractNumId="3" w15:restartNumberingAfterBreak="0">
+  <w:abstractNum w:abstractNumId="4" w15:restartNumberingAfterBreak="0">
     <w:nsid w:val="590F57DF"/>
     <w:multiLevelType w:val="hybridMultilevel"/>
     <w:tmpl w:val="68E455B2"/>
@@ -2186,43 +2537,52 @@
     </w:lvl>
   </w:abstractNum>
   <w:num w:numId="1">
-    <w:abstractNumId w:val="1"/>
+    <w:abstractNumId w:val="2"/>
   </w:num>
   <w:num w:numId="2">
-    <w:abstractNumId w:val="3"/>
+    <w:abstractNumId w:val="4"/>
     <w:lvlOverride w:ilvl="0">
       <w:startOverride w:val="1"/>
     </w:lvlOverride>
   </w:num>
   <w:num w:numId="3">
-    <w:abstractNumId w:val="3"/>
+    <w:abstractNumId w:val="4"/>
     <w:lvlOverride w:ilvl="0">
       <w:startOverride w:val="1"/>
     </w:lvlOverride>
   </w:num>
   <w:num w:numId="4">
-    <w:abstractNumId w:val="3"/>
+    <w:abstractNumId w:val="4"/>
     <w:lvlOverride w:ilvl="0">
       <w:startOverride w:val="1"/>
     </w:lvlOverride>
   </w:num>
   <w:num w:numId="5">
-    <w:abstractNumId w:val="3"/>
+    <w:abstractNumId w:val="4"/>
     <w:lvlOverride w:ilvl="0">
       <w:startOverride w:val="1"/>
     </w:lvlOverride>
   </w:num>
   <w:num w:numId="6">
-    <w:abstractNumId w:val="2"/>
+    <w:abstractNumId w:val="3"/>
   </w:num>
   <w:num w:numId="7">
+    <w:abstractNumId w:val="1"/>
+  </w:num>
+  <w:num w:numId="8">
+    <w:abstractNumId w:val="4"/>
+  </w:num>
+  <w:num w:numId="9">
+    <w:abstractNumId w:val="4"/>
+    <w:lvlOverride w:ilvl="0">
+      <w:startOverride w:val="1"/>
+    </w:lvlOverride>
+  </w:num>
+  <w:num w:numId="10">
     <w:abstractNumId w:val="0"/>
   </w:num>
-  <w:num w:numId="8">
-    <w:abstractNumId w:val="3"/>
-  </w:num>
-  <w:num w:numId="9">
-    <w:abstractNumId w:val="3"/>
+  <w:num w:numId="11">
+    <w:abstractNumId w:val="4"/>
     <w:lvlOverride w:ilvl="0">
       <w:startOverride w:val="1"/>
     </w:lvlOverride>

</xml_diff>